<commit_message>
Update documentation with UI screenshots.
</commit_message>
<xml_diff>
--- a/ME2136_ME2144.docx
+++ b/ME2136_ME2144.docx
@@ -251,6 +251,7 @@
           <w:szCs w:val="30"/>
         </w:rPr>
       </w:pPr>
+      <w:proofErr w:type="spellStart"/>
       <w:r>
         <w:rPr>
           <w:rFonts w:ascii="Arial" w:eastAsia="Times New Roman" w:hAnsi="Arial" w:cs="Arial"/>
@@ -260,6 +261,7 @@
         </w:rPr>
         <w:t>Wa</w:t>
       </w:r>
+      <w:proofErr w:type="spellEnd"/>
       <w:r>
         <w:rPr>
           <w:rFonts w:ascii="Arial" w:eastAsia="Times New Roman" w:hAnsi="Arial" w:cs="Arial"/>
@@ -504,7 +506,25 @@
                                 <w:szCs w:val="28"/>
                                 <w:lang w:val="el-GR"/>
                               </w:rPr>
-                              <w:t xml:space="preserve">Ιωάννα Κανδή </w:t>
+                              <w:t xml:space="preserve">Ιωάννα </w:t>
+                            </w:r>
+                            <w:proofErr w:type="spellStart"/>
+                            <w:r>
+                              <w:rPr>
+                                <w:sz w:val="28"/>
+                                <w:szCs w:val="28"/>
+                                <w:lang w:val="el-GR"/>
+                              </w:rPr>
+                              <w:t>Κανδή</w:t>
+                            </w:r>
+                            <w:proofErr w:type="spellEnd"/>
+                            <w:r>
+                              <w:rPr>
+                                <w:sz w:val="28"/>
+                                <w:szCs w:val="28"/>
+                                <w:lang w:val="el-GR"/>
+                              </w:rPr>
+                              <w:t xml:space="preserve"> </w:t>
                             </w:r>
                             <w:r>
                               <w:rPr>
@@ -692,7 +712,25 @@
                           <w:szCs w:val="28"/>
                           <w:lang w:val="el-GR"/>
                         </w:rPr>
-                        <w:t xml:space="preserve">Ιωάννα Κανδή </w:t>
+                        <w:t xml:space="preserve">Ιωάννα </w:t>
+                      </w:r>
+                      <w:proofErr w:type="spellStart"/>
+                      <w:r>
+                        <w:rPr>
+                          <w:sz w:val="28"/>
+                          <w:szCs w:val="28"/>
+                          <w:lang w:val="el-GR"/>
+                        </w:rPr>
+                        <w:t>Κανδή</w:t>
+                      </w:r>
+                      <w:proofErr w:type="spellEnd"/>
+                      <w:r>
+                        <w:rPr>
+                          <w:sz w:val="28"/>
+                          <w:szCs w:val="28"/>
+                          <w:lang w:val="el-GR"/>
+                        </w:rPr>
+                        <w:t xml:space="preserve"> </w:t>
                       </w:r>
                       <w:r>
                         <w:rPr>
@@ -949,7 +987,7 @@
           <w:r>
             <w:fldChar w:fldCharType="separate"/>
           </w:r>
-          <w:hyperlink w:anchor="_Toc106364424" w:history="1">
+          <w:hyperlink w:anchor="_Toc106531527" w:history="1">
             <w:r>
               <w:rPr>
                 <w:rStyle w:val="Hyperlink"/>
@@ -977,7 +1015,7 @@
                 <w:noProof/>
                 <w:webHidden/>
               </w:rPr>
-              <w:instrText xml:space="preserve"> PAGEREF _Toc106364424 \h </w:instrText>
+              <w:instrText xml:space="preserve"> PAGEREF _Toc106531527 \h </w:instrText>
             </w:r>
             <w:r>
               <w:rPr>
@@ -1019,7 +1057,7 @@
               <w:noProof/>
             </w:rPr>
           </w:pPr>
-          <w:hyperlink w:anchor="_Toc106364425" w:history="1">
+          <w:hyperlink w:anchor="_Toc106531528" w:history="1">
             <w:r>
               <w:rPr>
                 <w:rStyle w:val="Hyperlink"/>
@@ -1047,7 +1085,7 @@
                 <w:noProof/>
                 <w:webHidden/>
               </w:rPr>
-              <w:instrText xml:space="preserve"> PAGEREF _Toc106364425 \h </w:instrText>
+              <w:instrText xml:space="preserve"> PAGEREF _Toc106531528 \h </w:instrText>
             </w:r>
             <w:r>
               <w:rPr>
@@ -1090,7 +1128,7 @@
               <w:noProof/>
             </w:rPr>
           </w:pPr>
-          <w:hyperlink w:anchor="_Toc106364426" w:history="1">
+          <w:hyperlink w:anchor="_Toc106531529" w:history="1">
             <w:r>
               <w:rPr>
                 <w:rStyle w:val="Hyperlink"/>
@@ -1133,7 +1171,7 @@
                 <w:noProof/>
                 <w:webHidden/>
               </w:rPr>
-              <w:instrText xml:space="preserve"> PAGEREF _Toc106364426 \h </w:instrText>
+              <w:instrText xml:space="preserve"> PAGEREF _Toc106531529 \h </w:instrText>
             </w:r>
             <w:r>
               <w:rPr>
@@ -1176,7 +1214,7 @@
               <w:noProof/>
             </w:rPr>
           </w:pPr>
-          <w:hyperlink w:anchor="_Toc106364427" w:history="1">
+          <w:hyperlink w:anchor="_Toc106531530" w:history="1">
             <w:r>
               <w:rPr>
                 <w:rStyle w:val="Hyperlink"/>
@@ -1219,7 +1257,7 @@
                 <w:noProof/>
                 <w:webHidden/>
               </w:rPr>
-              <w:instrText xml:space="preserve"> PAGEREF _Toc106364427 \h </w:instrText>
+              <w:instrText xml:space="preserve"> PAGEREF _Toc106531530 \h </w:instrText>
             </w:r>
             <w:r>
               <w:rPr>
@@ -1262,7 +1300,7 @@
               <w:noProof/>
             </w:rPr>
           </w:pPr>
-          <w:hyperlink w:anchor="_Toc106364428" w:history="1">
+          <w:hyperlink w:anchor="_Toc106531531" w:history="1">
             <w:r>
               <w:rPr>
                 <w:rStyle w:val="Hyperlink"/>
@@ -1305,7 +1343,7 @@
                 <w:noProof/>
                 <w:webHidden/>
               </w:rPr>
-              <w:instrText xml:space="preserve"> PAGEREF _Toc106364428 \h </w:instrText>
+              <w:instrText xml:space="preserve"> PAGEREF _Toc106531531 \h </w:instrText>
             </w:r>
             <w:r>
               <w:rPr>
@@ -1348,7 +1386,7 @@
               <w:noProof/>
             </w:rPr>
           </w:pPr>
-          <w:hyperlink w:anchor="_Toc106364429" w:history="1">
+          <w:hyperlink w:anchor="_Toc106531532" w:history="1">
             <w:r>
               <w:rPr>
                 <w:rStyle w:val="Hyperlink"/>
@@ -1391,7 +1429,7 @@
                 <w:noProof/>
                 <w:webHidden/>
               </w:rPr>
-              <w:instrText xml:space="preserve"> PAGEREF _Toc106364429 \h </w:instrText>
+              <w:instrText xml:space="preserve"> PAGEREF _Toc106531532 \h </w:instrText>
             </w:r>
             <w:r>
               <w:rPr>
@@ -1434,7 +1472,7 @@
               <w:noProof/>
             </w:rPr>
           </w:pPr>
-          <w:hyperlink w:anchor="_Toc106364430" w:history="1">
+          <w:hyperlink w:anchor="_Toc106531533" w:history="1">
             <w:r>
               <w:rPr>
                 <w:rStyle w:val="Hyperlink"/>
@@ -1477,7 +1515,7 @@
                 <w:noProof/>
                 <w:webHidden/>
               </w:rPr>
-              <w:instrText xml:space="preserve"> PAGEREF _Toc106364430 \h </w:instrText>
+              <w:instrText xml:space="preserve"> PAGEREF _Toc106531533 \h </w:instrText>
             </w:r>
             <w:r>
               <w:rPr>
@@ -1520,7 +1558,7 @@
               <w:noProof/>
             </w:rPr>
           </w:pPr>
-          <w:hyperlink w:anchor="_Toc106364431" w:history="1">
+          <w:hyperlink w:anchor="_Toc106531534" w:history="1">
             <w:r>
               <w:rPr>
                 <w:rStyle w:val="Hyperlink"/>
@@ -1563,7 +1601,7 @@
                 <w:noProof/>
                 <w:webHidden/>
               </w:rPr>
-              <w:instrText xml:space="preserve"> PAGEREF _Toc106364431 \h </w:instrText>
+              <w:instrText xml:space="preserve"> PAGEREF _Toc106531534 \h </w:instrText>
             </w:r>
             <w:r>
               <w:rPr>
@@ -1606,7 +1644,7 @@
               <w:noProof/>
             </w:rPr>
           </w:pPr>
-          <w:hyperlink w:anchor="_Toc106364432" w:history="1">
+          <w:hyperlink w:anchor="_Toc106531535" w:history="1">
             <w:r>
               <w:rPr>
                 <w:rStyle w:val="Hyperlink"/>
@@ -1649,7 +1687,7 @@
                 <w:noProof/>
                 <w:webHidden/>
               </w:rPr>
-              <w:instrText xml:space="preserve"> PAGEREF _Toc106364432 \h </w:instrText>
+              <w:instrText xml:space="preserve"> PAGEREF _Toc106531535 \h </w:instrText>
             </w:r>
             <w:r>
               <w:rPr>
@@ -1692,7 +1730,7 @@
               <w:noProof/>
             </w:rPr>
           </w:pPr>
-          <w:hyperlink w:anchor="_Toc106364433" w:history="1">
+          <w:hyperlink w:anchor="_Toc106531536" w:history="1">
             <w:r>
               <w:rPr>
                 <w:rStyle w:val="Hyperlink"/>
@@ -1735,7 +1773,7 @@
                 <w:noProof/>
                 <w:webHidden/>
               </w:rPr>
-              <w:instrText xml:space="preserve"> PAGEREF _Toc106364433 \h </w:instrText>
+              <w:instrText xml:space="preserve"> PAGEREF _Toc106531536 \h </w:instrText>
             </w:r>
             <w:r>
               <w:rPr>
@@ -1755,7 +1793,7 @@
                 <w:noProof/>
                 <w:webHidden/>
               </w:rPr>
-              <w:t>6</w:t>
+              <w:t>8</w:t>
             </w:r>
             <w:r>
               <w:rPr>
@@ -1793,7 +1831,7 @@
           <w:lang w:val="el-GR"/>
         </w:rPr>
       </w:pPr>
-      <w:bookmarkStart w:id="0" w:name="_Toc106364424"/>
+      <w:bookmarkStart w:id="0" w:name="_Toc106531527"/>
       <w:r>
         <w:rPr>
           <w:lang w:val="el-GR"/>
@@ -1822,14 +1860,28 @@
       <w:r>
         <w:fldChar w:fldCharType="separate"/>
       </w:r>
-      <w:hyperlink w:anchor="_Toc98767834" w:history="1">
+      <w:hyperlink w:anchor="_Toc106531518" w:history="1">
+        <w:r>
+          <w:rPr>
+            <w:rStyle w:val="Hyperlink"/>
+            <w:noProof/>
+          </w:rPr>
+          <w:t>Εικόνα 1:</w:t>
+        </w:r>
         <w:r>
           <w:rPr>
             <w:rStyle w:val="Hyperlink"/>
             <w:noProof/>
             <w:lang w:val="el-GR"/>
           </w:rPr>
-          <w:t>Εικόνα 1: Σιγμοειδής συνάρτηση</w:t>
+          <w:t xml:space="preserve"> Διεπαφή </w:t>
+        </w:r>
+        <w:r>
+          <w:rPr>
+            <w:rStyle w:val="Hyperlink"/>
+            <w:noProof/>
+          </w:rPr>
+          <w:t>Wa.Po.</w:t>
         </w:r>
         <w:r>
           <w:rPr>
@@ -1850,7 +1902,318 @@
             <w:noProof/>
             <w:webHidden/>
           </w:rPr>
-          <w:instrText xml:space="preserve"> PAGEREF _Toc98767834 \h </w:instrText>
+          <w:instrText xml:space="preserve"> PAGEREF _Toc106531518 \h </w:instrText>
+        </w:r>
+        <w:r>
+          <w:rPr>
+            <w:noProof/>
+            <w:webHidden/>
+          </w:rPr>
+        </w:r>
+        <w:r>
+          <w:rPr>
+            <w:noProof/>
+            <w:webHidden/>
+          </w:rPr>
+          <w:fldChar w:fldCharType="separate"/>
+        </w:r>
+        <w:r>
+          <w:rPr>
+            <w:noProof/>
+            <w:webHidden/>
+          </w:rPr>
+          <w:t>5</w:t>
+        </w:r>
+        <w:r>
+          <w:rPr>
+            <w:noProof/>
+            <w:webHidden/>
+          </w:rPr>
+          <w:fldChar w:fldCharType="end"/>
+        </w:r>
+      </w:hyperlink>
+    </w:p>
+    <w:p>
+      <w:pPr>
+        <w:pStyle w:val="TableofFigures"/>
+        <w:tabs>
+          <w:tab w:val="right" w:leader="dot" w:pos="9350"/>
+        </w:tabs>
+        <w:rPr>
+          <w:rFonts w:eastAsiaTheme="minorEastAsia"/>
+          <w:noProof/>
+        </w:rPr>
+      </w:pPr>
+      <w:hyperlink w:anchor="_Toc106531519" w:history="1">
+        <w:r>
+          <w:rPr>
+            <w:rStyle w:val="Hyperlink"/>
+            <w:noProof/>
+            <w:lang w:val="el-GR"/>
+          </w:rPr>
+          <w:t>Εικόνα 2: Εμφάνιση μηνύματος για δείγμα πόσιμου νερού</w:t>
+        </w:r>
+        <w:r>
+          <w:rPr>
+            <w:noProof/>
+            <w:webHidden/>
+          </w:rPr>
+          <w:tab/>
+        </w:r>
+        <w:r>
+          <w:rPr>
+            <w:noProof/>
+            <w:webHidden/>
+          </w:rPr>
+          <w:fldChar w:fldCharType="begin"/>
+        </w:r>
+        <w:r>
+          <w:rPr>
+            <w:noProof/>
+            <w:webHidden/>
+          </w:rPr>
+          <w:instrText xml:space="preserve"> PAGEREF _Toc106531519 \h </w:instrText>
+        </w:r>
+        <w:r>
+          <w:rPr>
+            <w:noProof/>
+            <w:webHidden/>
+          </w:rPr>
+        </w:r>
+        <w:r>
+          <w:rPr>
+            <w:noProof/>
+            <w:webHidden/>
+          </w:rPr>
+          <w:fldChar w:fldCharType="separate"/>
+        </w:r>
+        <w:r>
+          <w:rPr>
+            <w:noProof/>
+            <w:webHidden/>
+          </w:rPr>
+          <w:t>5</w:t>
+        </w:r>
+        <w:r>
+          <w:rPr>
+            <w:noProof/>
+            <w:webHidden/>
+          </w:rPr>
+          <w:fldChar w:fldCharType="end"/>
+        </w:r>
+      </w:hyperlink>
+    </w:p>
+    <w:p>
+      <w:pPr>
+        <w:pStyle w:val="TableofFigures"/>
+        <w:tabs>
+          <w:tab w:val="right" w:leader="dot" w:pos="9350"/>
+        </w:tabs>
+        <w:rPr>
+          <w:rFonts w:eastAsiaTheme="minorEastAsia"/>
+          <w:noProof/>
+        </w:rPr>
+      </w:pPr>
+      <w:hyperlink w:anchor="_Toc106531520" w:history="1">
+        <w:r>
+          <w:rPr>
+            <w:rStyle w:val="Hyperlink"/>
+            <w:noProof/>
+            <w:lang w:val="el-GR"/>
+          </w:rPr>
+          <w:t>Εικόνα 3: Εμφάνιση μηνύματος για δείγμα μη πόσιμου νερού</w:t>
+        </w:r>
+        <w:r>
+          <w:rPr>
+            <w:noProof/>
+            <w:webHidden/>
+          </w:rPr>
+          <w:tab/>
+        </w:r>
+        <w:r>
+          <w:rPr>
+            <w:noProof/>
+            <w:webHidden/>
+          </w:rPr>
+          <w:fldChar w:fldCharType="begin"/>
+        </w:r>
+        <w:r>
+          <w:rPr>
+            <w:noProof/>
+            <w:webHidden/>
+          </w:rPr>
+          <w:instrText xml:space="preserve"> PAGEREF _Toc106531520 \h </w:instrText>
+        </w:r>
+        <w:r>
+          <w:rPr>
+            <w:noProof/>
+            <w:webHidden/>
+          </w:rPr>
+        </w:r>
+        <w:r>
+          <w:rPr>
+            <w:noProof/>
+            <w:webHidden/>
+          </w:rPr>
+          <w:fldChar w:fldCharType="separate"/>
+        </w:r>
+        <w:r>
+          <w:rPr>
+            <w:noProof/>
+            <w:webHidden/>
+          </w:rPr>
+          <w:t>6</w:t>
+        </w:r>
+        <w:r>
+          <w:rPr>
+            <w:noProof/>
+            <w:webHidden/>
+          </w:rPr>
+          <w:fldChar w:fldCharType="end"/>
+        </w:r>
+      </w:hyperlink>
+    </w:p>
+    <w:p>
+      <w:pPr>
+        <w:pStyle w:val="TableofFigures"/>
+        <w:tabs>
+          <w:tab w:val="right" w:leader="dot" w:pos="9350"/>
+        </w:tabs>
+        <w:rPr>
+          <w:rFonts w:eastAsiaTheme="minorEastAsia"/>
+          <w:noProof/>
+        </w:rPr>
+      </w:pPr>
+      <w:hyperlink w:anchor="_Toc106531521" w:history="1">
+        <w:r>
+          <w:rPr>
+            <w:rStyle w:val="Hyperlink"/>
+            <w:noProof/>
+            <w:lang w:val="el-GR"/>
+          </w:rPr>
+          <w:t>Εικόνα 4: Εξωτερικά APIs Wa.Po.</w:t>
+        </w:r>
+        <w:r>
+          <w:rPr>
+            <w:noProof/>
+            <w:webHidden/>
+          </w:rPr>
+          <w:tab/>
+        </w:r>
+        <w:r>
+          <w:rPr>
+            <w:noProof/>
+            <w:webHidden/>
+          </w:rPr>
+          <w:fldChar w:fldCharType="begin"/>
+        </w:r>
+        <w:r>
+          <w:rPr>
+            <w:noProof/>
+            <w:webHidden/>
+          </w:rPr>
+          <w:instrText xml:space="preserve"> PAGEREF _Toc106531521 \h </w:instrText>
+        </w:r>
+        <w:r>
+          <w:rPr>
+            <w:noProof/>
+            <w:webHidden/>
+          </w:rPr>
+        </w:r>
+        <w:r>
+          <w:rPr>
+            <w:noProof/>
+            <w:webHidden/>
+          </w:rPr>
+          <w:fldChar w:fldCharType="separate"/>
+        </w:r>
+        <w:r>
+          <w:rPr>
+            <w:noProof/>
+            <w:webHidden/>
+          </w:rPr>
+          <w:t>6</w:t>
+        </w:r>
+        <w:r>
+          <w:rPr>
+            <w:noProof/>
+            <w:webHidden/>
+          </w:rPr>
+          <w:fldChar w:fldCharType="end"/>
+        </w:r>
+      </w:hyperlink>
+    </w:p>
+    <w:p>
+      <w:r>
+        <w:fldChar w:fldCharType="end"/>
+      </w:r>
+    </w:p>
+    <w:p/>
+    <w:p>
+      <w:pPr>
+        <w:pStyle w:val="Heading1"/>
+        <w:rPr>
+          <w:lang w:val="el-GR"/>
+        </w:rPr>
+      </w:pPr>
+      <w:bookmarkStart w:id="1" w:name="_Toc106531528"/>
+      <w:r>
+        <w:rPr>
+          <w:lang w:val="el-GR"/>
+        </w:rPr>
+        <w:t>Κατάλογος Πινάκων</w:t>
+      </w:r>
+      <w:bookmarkEnd w:id="1"/>
+    </w:p>
+    <w:p>
+      <w:pPr>
+        <w:pStyle w:val="TableofFigures"/>
+        <w:tabs>
+          <w:tab w:val="right" w:leader="dot" w:pos="9350"/>
+        </w:tabs>
+        <w:rPr>
+          <w:rFonts w:eastAsiaTheme="minorEastAsia"/>
+          <w:noProof/>
+        </w:rPr>
+      </w:pPr>
+      <w:r>
+        <w:fldChar w:fldCharType="begin"/>
+      </w:r>
+      <w:r>
+        <w:instrText xml:space="preserve"> TOC \h \z \c "Πίνακας" </w:instrText>
+      </w:r>
+      <w:r>
+        <w:fldChar w:fldCharType="separate"/>
+      </w:r>
+      <w:hyperlink w:anchor="_Toc106531523" w:history="1">
+        <w:r>
+          <w:rPr>
+            <w:rStyle w:val="Hyperlink"/>
+            <w:noProof/>
+            <w:lang w:val="el-GR"/>
+          </w:rPr>
+          <w:t>Πίνακας 1: Πρότυπο πίνακα για υλοποιημένες υπηρεσίες</w:t>
+        </w:r>
+        <w:r>
+          <w:rPr>
+            <w:noProof/>
+            <w:webHidden/>
+          </w:rPr>
+          <w:tab/>
+        </w:r>
+        <w:r>
+          <w:rPr>
+            <w:noProof/>
+            <w:webHidden/>
+          </w:rPr>
+          <w:fldChar w:fldCharType="begin"/>
+        </w:r>
+        <w:r>
+          <w:rPr>
+            <w:noProof/>
+            <w:webHidden/>
+          </w:rPr>
+          <w:instrText xml:space="preserve"> PAGEREF _Toc106531523 \h </w:instrText>
         </w:r>
         <w:r>
           <w:rPr>
@@ -1892,14 +2255,14 @@
           <w:noProof/>
         </w:rPr>
       </w:pPr>
-      <w:hyperlink w:anchor="_Toc98767835" w:history="1">
+      <w:hyperlink w:anchor="_Toc106531524" w:history="1">
         <w:r>
           <w:rPr>
             <w:rStyle w:val="Hyperlink"/>
             <w:noProof/>
             <w:lang w:val="el-GR"/>
           </w:rPr>
-          <w:t>Εικόνα 2: Συντελεστές παλινδρόμησης</w:t>
+          <w:t>Πίνακας 1: Υπηρεσία predictPotability</w:t>
         </w:r>
         <w:r>
           <w:rPr>
@@ -1920,7 +2283,7 @@
             <w:noProof/>
             <w:webHidden/>
           </w:rPr>
-          <w:instrText xml:space="preserve"> PAGEREF _Toc98767835 \h </w:instrText>
+          <w:instrText xml:space="preserve"> PAGEREF _Toc106531524 \h </w:instrText>
         </w:r>
         <w:r>
           <w:rPr>
@@ -1953,317 +2316,6 @@
     </w:p>
     <w:p>
       <w:pPr>
-        <w:pStyle w:val="TableofFigures"/>
-        <w:tabs>
-          <w:tab w:val="right" w:leader="dot" w:pos="9350"/>
-        </w:tabs>
-        <w:rPr>
-          <w:rFonts w:eastAsiaTheme="minorEastAsia"/>
-          <w:noProof/>
-        </w:rPr>
-      </w:pPr>
-      <w:hyperlink w:anchor="_Toc98767836" w:history="1">
-        <w:r>
-          <w:rPr>
-            <w:rStyle w:val="Hyperlink"/>
-            <w:noProof/>
-            <w:lang w:val="el-GR"/>
-          </w:rPr>
-          <w:t>Εικόνα 3: Απεικόνιση σιγμοειδούς συνάρτησης</w:t>
-        </w:r>
-        <w:r>
-          <w:rPr>
-            <w:noProof/>
-            <w:webHidden/>
-          </w:rPr>
-          <w:tab/>
-        </w:r>
-        <w:r>
-          <w:rPr>
-            <w:noProof/>
-            <w:webHidden/>
-          </w:rPr>
-          <w:fldChar w:fldCharType="begin"/>
-        </w:r>
-        <w:r>
-          <w:rPr>
-            <w:noProof/>
-            <w:webHidden/>
-          </w:rPr>
-          <w:instrText xml:space="preserve"> PAGEREF _Toc98767836 \h </w:instrText>
-        </w:r>
-        <w:r>
-          <w:rPr>
-            <w:noProof/>
-            <w:webHidden/>
-          </w:rPr>
-        </w:r>
-        <w:r>
-          <w:rPr>
-            <w:noProof/>
-            <w:webHidden/>
-          </w:rPr>
-          <w:fldChar w:fldCharType="separate"/>
-        </w:r>
-        <w:r>
-          <w:rPr>
-            <w:noProof/>
-            <w:webHidden/>
-          </w:rPr>
-          <w:t>4</w:t>
-        </w:r>
-        <w:r>
-          <w:rPr>
-            <w:noProof/>
-            <w:webHidden/>
-          </w:rPr>
-          <w:fldChar w:fldCharType="end"/>
-        </w:r>
-      </w:hyperlink>
-    </w:p>
-    <w:p>
-      <w:pPr>
-        <w:pStyle w:val="TableofFigures"/>
-        <w:tabs>
-          <w:tab w:val="right" w:leader="dot" w:pos="9350"/>
-        </w:tabs>
-        <w:rPr>
-          <w:rFonts w:eastAsiaTheme="minorEastAsia"/>
-          <w:noProof/>
-        </w:rPr>
-      </w:pPr>
-      <w:hyperlink w:anchor="_Toc98767837" w:history="1">
-        <w:r>
-          <w:rPr>
-            <w:rStyle w:val="Hyperlink"/>
-            <w:noProof/>
-            <w:lang w:val="el-GR"/>
-          </w:rPr>
-          <w:t>Εικόνα 4 Διαγραμματική απεικόνιση γραμμικής &amp; λογιστικής παλινδρόμησης</w:t>
-        </w:r>
-        <w:r>
-          <w:rPr>
-            <w:noProof/>
-            <w:webHidden/>
-          </w:rPr>
-          <w:tab/>
-        </w:r>
-        <w:r>
-          <w:rPr>
-            <w:noProof/>
-            <w:webHidden/>
-          </w:rPr>
-          <w:fldChar w:fldCharType="begin"/>
-        </w:r>
-        <w:r>
-          <w:rPr>
-            <w:noProof/>
-            <w:webHidden/>
-          </w:rPr>
-          <w:instrText xml:space="preserve"> PAGEREF _Toc98767837 \h </w:instrText>
-        </w:r>
-        <w:r>
-          <w:rPr>
-            <w:noProof/>
-            <w:webHidden/>
-          </w:rPr>
-        </w:r>
-        <w:r>
-          <w:rPr>
-            <w:noProof/>
-            <w:webHidden/>
-          </w:rPr>
-          <w:fldChar w:fldCharType="separate"/>
-        </w:r>
-        <w:r>
-          <w:rPr>
-            <w:noProof/>
-            <w:webHidden/>
-          </w:rPr>
-          <w:t>5</w:t>
-        </w:r>
-        <w:r>
-          <w:rPr>
-            <w:noProof/>
-            <w:webHidden/>
-          </w:rPr>
-          <w:fldChar w:fldCharType="end"/>
-        </w:r>
-      </w:hyperlink>
-    </w:p>
-    <w:p>
-      <w:r>
-        <w:fldChar w:fldCharType="end"/>
-      </w:r>
-    </w:p>
-    <w:p/>
-    <w:p>
-      <w:pPr>
-        <w:pStyle w:val="Heading1"/>
-        <w:rPr>
-          <w:lang w:val="el-GR"/>
-        </w:rPr>
-      </w:pPr>
-      <w:bookmarkStart w:id="1" w:name="_Toc106364425"/>
-      <w:r>
-        <w:rPr>
-          <w:lang w:val="el-GR"/>
-        </w:rPr>
-        <w:t>Κατάλογος Πινάκων</w:t>
-      </w:r>
-      <w:bookmarkEnd w:id="1"/>
-    </w:p>
-    <w:p>
-      <w:pPr>
-        <w:pStyle w:val="TableofFigures"/>
-        <w:tabs>
-          <w:tab w:val="right" w:leader="dot" w:pos="9350"/>
-        </w:tabs>
-        <w:rPr>
-          <w:rFonts w:eastAsiaTheme="minorEastAsia"/>
-          <w:noProof/>
-        </w:rPr>
-      </w:pPr>
-      <w:r>
-        <w:fldChar w:fldCharType="begin"/>
-      </w:r>
-      <w:r>
-        <w:instrText xml:space="preserve"> TOC \h \z \c "Πίνακας" </w:instrText>
-      </w:r>
-      <w:r>
-        <w:fldChar w:fldCharType="separate"/>
-      </w:r>
-      <w:hyperlink w:anchor="_Toc106364434" w:history="1">
-        <w:r>
-          <w:rPr>
-            <w:rStyle w:val="Hyperlink"/>
-            <w:noProof/>
-            <w:lang w:val="el-GR"/>
-          </w:rPr>
-          <w:t>Πίνακας 1: Πρότυπο πίνακα για υλοποιημένες υπηρεσίες</w:t>
-        </w:r>
-        <w:r>
-          <w:rPr>
-            <w:noProof/>
-            <w:webHidden/>
-          </w:rPr>
-          <w:tab/>
-        </w:r>
-        <w:r>
-          <w:rPr>
-            <w:noProof/>
-            <w:webHidden/>
-          </w:rPr>
-          <w:fldChar w:fldCharType="begin"/>
-        </w:r>
-        <w:r>
-          <w:rPr>
-            <w:noProof/>
-            <w:webHidden/>
-          </w:rPr>
-          <w:instrText xml:space="preserve"> PAGEREF _Toc106364434 \h </w:instrText>
-        </w:r>
-        <w:r>
-          <w:rPr>
-            <w:noProof/>
-            <w:webHidden/>
-          </w:rPr>
-        </w:r>
-        <w:r>
-          <w:rPr>
-            <w:noProof/>
-            <w:webHidden/>
-          </w:rPr>
-          <w:fldChar w:fldCharType="separate"/>
-        </w:r>
-        <w:r>
-          <w:rPr>
-            <w:noProof/>
-            <w:webHidden/>
-          </w:rPr>
-          <w:t>4</w:t>
-        </w:r>
-        <w:r>
-          <w:rPr>
-            <w:noProof/>
-            <w:webHidden/>
-          </w:rPr>
-          <w:fldChar w:fldCharType="end"/>
-        </w:r>
-      </w:hyperlink>
-    </w:p>
-    <w:p>
-      <w:pPr>
-        <w:pStyle w:val="TableofFigures"/>
-        <w:tabs>
-          <w:tab w:val="right" w:leader="dot" w:pos="9350"/>
-        </w:tabs>
-        <w:rPr>
-          <w:rFonts w:eastAsiaTheme="minorEastAsia"/>
-          <w:noProof/>
-        </w:rPr>
-      </w:pPr>
-      <w:hyperlink w:anchor="_Toc106364435" w:history="1">
-        <w:r>
-          <w:rPr>
-            <w:rStyle w:val="Hyperlink"/>
-            <w:noProof/>
-            <w:lang w:val="el-GR"/>
-          </w:rPr>
-          <w:t>Πίνακας 1: Υπηρεσία predictPotability</w:t>
-        </w:r>
-        <w:r>
-          <w:rPr>
-            <w:noProof/>
-            <w:webHidden/>
-          </w:rPr>
-          <w:tab/>
-        </w:r>
-        <w:r>
-          <w:rPr>
-            <w:noProof/>
-            <w:webHidden/>
-          </w:rPr>
-          <w:fldChar w:fldCharType="begin"/>
-        </w:r>
-        <w:r>
-          <w:rPr>
-            <w:noProof/>
-            <w:webHidden/>
-          </w:rPr>
-          <w:instrText xml:space="preserve"> PAGEREF _Toc106364435 \h </w:instrText>
-        </w:r>
-        <w:r>
-          <w:rPr>
-            <w:noProof/>
-            <w:webHidden/>
-          </w:rPr>
-        </w:r>
-        <w:r>
-          <w:rPr>
-            <w:noProof/>
-            <w:webHidden/>
-          </w:rPr>
-          <w:fldChar w:fldCharType="separate"/>
-        </w:r>
-        <w:r>
-          <w:rPr>
-            <w:noProof/>
-            <w:webHidden/>
-          </w:rPr>
-          <w:t>4</w:t>
-        </w:r>
-        <w:r>
-          <w:rPr>
-            <w:noProof/>
-            <w:webHidden/>
-          </w:rPr>
-          <w:fldChar w:fldCharType="end"/>
-        </w:r>
-      </w:hyperlink>
-    </w:p>
-    <w:p>
-      <w:pPr>
         <w:pStyle w:val="Heading1"/>
       </w:pPr>
       <w:r>
@@ -2284,7 +2336,7 @@
           <w:lang w:val="el-GR"/>
         </w:rPr>
       </w:pPr>
-      <w:bookmarkStart w:id="2" w:name="_Toc106364426"/>
+      <w:bookmarkStart w:id="2" w:name="_Toc106531529"/>
       <w:r>
         <w:rPr>
           <w:lang w:val="el-GR"/>
@@ -2362,9 +2414,11 @@
         </w:rPr>
         <w:t xml:space="preserve">εφαρμογής που αξιοποιεί την βιβλιοθήκη </w:t>
       </w:r>
+      <w:proofErr w:type="spellStart"/>
       <w:r>
         <w:t>Keras</w:t>
       </w:r>
+      <w:proofErr w:type="spellEnd"/>
       <w:r>
         <w:rPr>
           <w:lang w:val="el-GR"/>
@@ -2419,7 +2473,7 @@
           <w:lang w:val="el-GR"/>
         </w:rPr>
       </w:pPr>
-      <w:bookmarkStart w:id="3" w:name="_Toc106364427"/>
+      <w:bookmarkStart w:id="3" w:name="_Toc106531530"/>
       <w:r>
         <w:rPr>
           <w:lang w:val="el-GR"/>
@@ -2440,7 +2494,7 @@
           <w:lang w:val="el-GR"/>
         </w:rPr>
       </w:pPr>
-      <w:bookmarkStart w:id="4" w:name="_Toc106364428"/>
+      <w:bookmarkStart w:id="4" w:name="_Toc106531531"/>
       <w:r>
         <w:rPr>
           <w:lang w:val="el-GR"/>
@@ -2460,7 +2514,63 @@
         <w:rPr>
           <w:lang w:val="el-GR"/>
         </w:rPr>
-        <w:t>Η web εφαρμογή αποτελείται από το front-end, το οποίο αποτελεί την διεπαφή του χρήστη, και το back-end που είναι όλες οι υπηρεσίες που έχει πρόσβαση ο χρήστης από την διεπαφή. Για το front-end χρησιμοποιήθηκαν οι ακόλουθες τεχνολογίες:</w:t>
+        <w:t xml:space="preserve">Η </w:t>
+      </w:r>
+      <w:proofErr w:type="spellStart"/>
+      <w:r>
+        <w:rPr>
+          <w:lang w:val="el-GR"/>
+        </w:rPr>
+        <w:t>web</w:t>
+      </w:r>
+      <w:proofErr w:type="spellEnd"/>
+      <w:r>
+        <w:rPr>
+          <w:lang w:val="el-GR"/>
+        </w:rPr>
+        <w:t xml:space="preserve"> εφαρμογή αποτελείται από το </w:t>
+      </w:r>
+      <w:proofErr w:type="spellStart"/>
+      <w:r>
+        <w:rPr>
+          <w:lang w:val="el-GR"/>
+        </w:rPr>
+        <w:t>front-end</w:t>
+      </w:r>
+      <w:proofErr w:type="spellEnd"/>
+      <w:r>
+        <w:rPr>
+          <w:lang w:val="el-GR"/>
+        </w:rPr>
+        <w:t xml:space="preserve">, το οποίο αποτελεί την διεπαφή του χρήστη, και το </w:t>
+      </w:r>
+      <w:proofErr w:type="spellStart"/>
+      <w:r>
+        <w:rPr>
+          <w:lang w:val="el-GR"/>
+        </w:rPr>
+        <w:t>back-end</w:t>
+      </w:r>
+      <w:proofErr w:type="spellEnd"/>
+      <w:r>
+        <w:rPr>
+          <w:lang w:val="el-GR"/>
+        </w:rPr>
+        <w:t xml:space="preserve"> που είναι όλες οι υπηρεσίες που έχει πρόσβαση ο χρήστης από την διεπαφή. Για το </w:t>
+      </w:r>
+      <w:proofErr w:type="spellStart"/>
+      <w:r>
+        <w:rPr>
+          <w:lang w:val="el-GR"/>
+        </w:rPr>
+        <w:t>front-end</w:t>
+      </w:r>
+      <w:proofErr w:type="spellEnd"/>
+      <w:r>
+        <w:rPr>
+          <w:lang w:val="el-GR"/>
+        </w:rPr>
+        <w:t xml:space="preserve"> χρησιμοποιήθηκαν οι ακόλουθες τεχνολογίες:</w:t>
       </w:r>
     </w:p>
     <w:p>
@@ -2479,7 +2589,21 @@
         <w:rPr>
           <w:lang w:val="el-GR"/>
         </w:rPr>
-        <w:t>HTML5 για την οργάνωση των επιμέρους τμημάτων από τα οποία αποτελείται η διεπαφή και την προσθήκη κανόνων στις φόρμες υποβολής του χρήστη για διασφάλιση της εγκυρότητας αυτών πριν σταλούν στο back-end.</w:t>
+        <w:t xml:space="preserve">HTML5 για την οργάνωση των επιμέρους τμημάτων από τα οποία αποτελείται η διεπαφή και την προσθήκη κανόνων στις φόρμες υποβολής του χρήστη για διασφάλιση της εγκυρότητας αυτών πριν σταλούν στο </w:t>
+      </w:r>
+      <w:proofErr w:type="spellStart"/>
+      <w:r>
+        <w:rPr>
+          <w:lang w:val="el-GR"/>
+        </w:rPr>
+        <w:t>back-end</w:t>
+      </w:r>
+      <w:proofErr w:type="spellEnd"/>
+      <w:r>
+        <w:rPr>
+          <w:lang w:val="el-GR"/>
+        </w:rPr>
+        <w:t>.</w:t>
       </w:r>
     </w:p>
     <w:p>
@@ -2494,11 +2618,61 @@
           <w:lang w:val="el-GR"/>
         </w:rPr>
       </w:pPr>
-      <w:r>
-        <w:rPr>
-          <w:lang w:val="el-GR"/>
-        </w:rPr>
-        <w:t>Bootstrap 4: για την μορφοποίηση των παραπάνω τμημάτων ούτος ώστε να είναι ευδιάκριτα και ελκυστικά προς τον χρήστη. Το Bootstrap είναι ένα framework το οποίο αποτελείται από HTML, CSS και JavaScript. Ουσιαστικά, παρέχει στους προγραμματιστές έτοιμες κλάσεις τις οποίες μπορούν να χρησιμοποιήσουν έτσι ώστε να υλοποιήσουν γρήγορα μία πολύ ελκυστική διεπαφή χρήστη.</w:t>
+      <w:proofErr w:type="spellStart"/>
+      <w:r>
+        <w:rPr>
+          <w:lang w:val="el-GR"/>
+        </w:rPr>
+        <w:t>Bootstrap</w:t>
+      </w:r>
+      <w:proofErr w:type="spellEnd"/>
+      <w:r>
+        <w:rPr>
+          <w:lang w:val="el-GR"/>
+        </w:rPr>
+        <w:t xml:space="preserve"> 4: για την μορφοποίηση των παραπάνω τμημάτων ούτος ώστε να είναι ευδιάκριτα και ελκυστικά προς τον χρήστη. Το </w:t>
+      </w:r>
+      <w:proofErr w:type="spellStart"/>
+      <w:r>
+        <w:rPr>
+          <w:lang w:val="el-GR"/>
+        </w:rPr>
+        <w:t>Bootstrap</w:t>
+      </w:r>
+      <w:proofErr w:type="spellEnd"/>
+      <w:r>
+        <w:rPr>
+          <w:lang w:val="el-GR"/>
+        </w:rPr>
+        <w:t xml:space="preserve"> είναι ένα </w:t>
+      </w:r>
+      <w:proofErr w:type="spellStart"/>
+      <w:r>
+        <w:rPr>
+          <w:lang w:val="el-GR"/>
+        </w:rPr>
+        <w:t>framework</w:t>
+      </w:r>
+      <w:proofErr w:type="spellEnd"/>
+      <w:r>
+        <w:rPr>
+          <w:lang w:val="el-GR"/>
+        </w:rPr>
+        <w:t xml:space="preserve"> το οποίο αποτελείται από HTML, CSS και </w:t>
+      </w:r>
+      <w:proofErr w:type="spellStart"/>
+      <w:r>
+        <w:rPr>
+          <w:lang w:val="el-GR"/>
+        </w:rPr>
+        <w:t>JavaScript</w:t>
+      </w:r>
+      <w:proofErr w:type="spellEnd"/>
+      <w:r>
+        <w:rPr>
+          <w:lang w:val="el-GR"/>
+        </w:rPr>
+        <w:t>. Ουσιαστικά, παρέχει στους προγραμματιστές έτοιμες κλάσεις τις οποίες μπορούν να χρησιμοποιήσουν έτσι ώστε να υλοποιήσουν γρήγορα μία πολύ ελκυστική διεπαφή χρήστη.</w:t>
       </w:r>
     </w:p>
     <w:p>
@@ -2532,11 +2706,61 @@
           <w:lang w:val="el-GR"/>
         </w:rPr>
       </w:pPr>
-      <w:r>
-        <w:rPr>
-          <w:lang w:val="el-GR"/>
-        </w:rPr>
-        <w:t xml:space="preserve">JavaScript για την προσθήκη του στοιχείου της δυναμικότητας στο front-end, διατήρηση cookies και γενικά διαχείριση διάφορων τιμών στο front-end. </w:t>
+      <w:proofErr w:type="spellStart"/>
+      <w:r>
+        <w:rPr>
+          <w:lang w:val="el-GR"/>
+        </w:rPr>
+        <w:t>JavaScript</w:t>
+      </w:r>
+      <w:proofErr w:type="spellEnd"/>
+      <w:r>
+        <w:rPr>
+          <w:lang w:val="el-GR"/>
+        </w:rPr>
+        <w:t xml:space="preserve"> για την προσθήκη του στοιχείου της δυναμικότητας στο </w:t>
+      </w:r>
+      <w:proofErr w:type="spellStart"/>
+      <w:r>
+        <w:rPr>
+          <w:lang w:val="el-GR"/>
+        </w:rPr>
+        <w:t>front-end</w:t>
+      </w:r>
+      <w:proofErr w:type="spellEnd"/>
+      <w:r>
+        <w:rPr>
+          <w:lang w:val="el-GR"/>
+        </w:rPr>
+        <w:t xml:space="preserve">, διατήρηση </w:t>
+      </w:r>
+      <w:proofErr w:type="spellStart"/>
+      <w:r>
+        <w:rPr>
+          <w:lang w:val="el-GR"/>
+        </w:rPr>
+        <w:t>cookies</w:t>
+      </w:r>
+      <w:proofErr w:type="spellEnd"/>
+      <w:r>
+        <w:rPr>
+          <w:lang w:val="el-GR"/>
+        </w:rPr>
+        <w:t xml:space="preserve"> και γενικά διαχείριση διάφορων τιμών στο </w:t>
+      </w:r>
+      <w:proofErr w:type="spellStart"/>
+      <w:r>
+        <w:rPr>
+          <w:lang w:val="el-GR"/>
+        </w:rPr>
+        <w:t>front-end</w:t>
+      </w:r>
+      <w:proofErr w:type="spellEnd"/>
+      <w:r>
+        <w:rPr>
+          <w:lang w:val="el-GR"/>
+        </w:rPr>
+        <w:t xml:space="preserve">. </w:t>
       </w:r>
     </w:p>
     <w:p>
@@ -2551,11 +2775,145 @@
           <w:lang w:val="el-GR"/>
         </w:rPr>
       </w:pPr>
-      <w:r>
-        <w:rPr>
-          <w:lang w:val="el-GR"/>
-        </w:rPr>
-        <w:t>jQuery, η οποία αποτελεί μία βιβλιοθήκη JavaScript και ουσιαστικά παίρνει πολλές κοινές εργασίες που απαιτούν πολλές γραμμές κώδικα JavaScript για να ολοκληρωθούν και τις «τυλίγει» σε μεθόδους που μπορούν να χρησιμοποιηθούν με μία γραμμή κώδικα. Μέσω της jQuery γίνονται και οι κλήσεις Ajax στα διάφορα API με τα οποία επικοινωνεί η εφαρμογή, όπως επίσης και η εφαρμογή τεχνικών form validation, αξιοποιώντας την αντίστοιχη βιβλιοθήκη (jQuery Validation Plugin).</w:t>
+      <w:proofErr w:type="spellStart"/>
+      <w:r>
+        <w:rPr>
+          <w:lang w:val="el-GR"/>
+        </w:rPr>
+        <w:t>jQuery</w:t>
+      </w:r>
+      <w:proofErr w:type="spellEnd"/>
+      <w:r>
+        <w:rPr>
+          <w:lang w:val="el-GR"/>
+        </w:rPr>
+        <w:t xml:space="preserve">, η οποία αποτελεί μία βιβλιοθήκη </w:t>
+      </w:r>
+      <w:proofErr w:type="spellStart"/>
+      <w:r>
+        <w:rPr>
+          <w:lang w:val="el-GR"/>
+        </w:rPr>
+        <w:t>JavaScript</w:t>
+      </w:r>
+      <w:proofErr w:type="spellEnd"/>
+      <w:r>
+        <w:rPr>
+          <w:lang w:val="el-GR"/>
+        </w:rPr>
+        <w:t xml:space="preserve"> και ουσιαστικά παίρνει πολλές κοινές εργασίες που απαιτούν πολλές γραμμές κώδικα </w:t>
+      </w:r>
+      <w:proofErr w:type="spellStart"/>
+      <w:r>
+        <w:rPr>
+          <w:lang w:val="el-GR"/>
+        </w:rPr>
+        <w:t>JavaScript</w:t>
+      </w:r>
+      <w:proofErr w:type="spellEnd"/>
+      <w:r>
+        <w:rPr>
+          <w:lang w:val="el-GR"/>
+        </w:rPr>
+        <w:t xml:space="preserve"> για να ολοκληρωθούν και τις «τυλίγει» σε μεθόδους που μπορούν να χρησιμοποιηθούν με μία γραμμή κώδικα. Μέσω της </w:t>
+      </w:r>
+      <w:proofErr w:type="spellStart"/>
+      <w:r>
+        <w:rPr>
+          <w:lang w:val="el-GR"/>
+        </w:rPr>
+        <w:t>jQuery</w:t>
+      </w:r>
+      <w:proofErr w:type="spellEnd"/>
+      <w:r>
+        <w:rPr>
+          <w:lang w:val="el-GR"/>
+        </w:rPr>
+        <w:t xml:space="preserve"> γίνονται και οι κλήσεις </w:t>
+      </w:r>
+      <w:proofErr w:type="spellStart"/>
+      <w:r>
+        <w:rPr>
+          <w:lang w:val="el-GR"/>
+        </w:rPr>
+        <w:t>Ajax</w:t>
+      </w:r>
+      <w:proofErr w:type="spellEnd"/>
+      <w:r>
+        <w:rPr>
+          <w:lang w:val="el-GR"/>
+        </w:rPr>
+        <w:t xml:space="preserve"> στα διάφορα API με τα οποία επικοινωνεί η εφαρμογή, όπως επίσης και η εφαρμογή τεχνικών </w:t>
+      </w:r>
+      <w:proofErr w:type="spellStart"/>
+      <w:r>
+        <w:rPr>
+          <w:lang w:val="el-GR"/>
+        </w:rPr>
+        <w:t>form</w:t>
+      </w:r>
+      <w:proofErr w:type="spellEnd"/>
+      <w:r>
+        <w:rPr>
+          <w:lang w:val="el-GR"/>
+        </w:rPr>
+        <w:t xml:space="preserve"> </w:t>
+      </w:r>
+      <w:proofErr w:type="spellStart"/>
+      <w:r>
+        <w:rPr>
+          <w:lang w:val="el-GR"/>
+        </w:rPr>
+        <w:t>validation</w:t>
+      </w:r>
+      <w:proofErr w:type="spellEnd"/>
+      <w:r>
+        <w:rPr>
+          <w:lang w:val="el-GR"/>
+        </w:rPr>
+        <w:t>, αξιοποιώντας την αντίστοιχη βιβλιοθήκη (</w:t>
+      </w:r>
+      <w:proofErr w:type="spellStart"/>
+      <w:r>
+        <w:rPr>
+          <w:lang w:val="el-GR"/>
+        </w:rPr>
+        <w:t>jQuery</w:t>
+      </w:r>
+      <w:proofErr w:type="spellEnd"/>
+      <w:r>
+        <w:rPr>
+          <w:lang w:val="el-GR"/>
+        </w:rPr>
+        <w:t xml:space="preserve"> </w:t>
+      </w:r>
+      <w:proofErr w:type="spellStart"/>
+      <w:r>
+        <w:rPr>
+          <w:lang w:val="el-GR"/>
+        </w:rPr>
+        <w:t>Validation</w:t>
+      </w:r>
+      <w:proofErr w:type="spellEnd"/>
+      <w:r>
+        <w:rPr>
+          <w:lang w:val="el-GR"/>
+        </w:rPr>
+        <w:t xml:space="preserve"> </w:t>
+      </w:r>
+      <w:proofErr w:type="spellStart"/>
+      <w:r>
+        <w:rPr>
+          <w:lang w:val="el-GR"/>
+        </w:rPr>
+        <w:t>Plugin</w:t>
+      </w:r>
+      <w:proofErr w:type="spellEnd"/>
+      <w:r>
+        <w:rPr>
+          <w:lang w:val="el-GR"/>
+        </w:rPr>
+        <w:t>).</w:t>
       </w:r>
     </w:p>
     <w:p>
@@ -2569,7 +2927,21 @@
         <w:rPr>
           <w:lang w:val="el-GR"/>
         </w:rPr>
-        <w:t>Για το back-end χρησιμοποιήθηκαν οι ακόλουθες τεχνολογίες:</w:t>
+        <w:t xml:space="preserve">Για το </w:t>
+      </w:r>
+      <w:proofErr w:type="spellStart"/>
+      <w:r>
+        <w:rPr>
+          <w:lang w:val="el-GR"/>
+        </w:rPr>
+        <w:t>back-end</w:t>
+      </w:r>
+      <w:proofErr w:type="spellEnd"/>
+      <w:r>
+        <w:rPr>
+          <w:lang w:val="el-GR"/>
+        </w:rPr>
+        <w:t xml:space="preserve"> χρησιμοποιήθηκαν οι ακόλουθες τεχνολογίες:</w:t>
       </w:r>
     </w:p>
     <w:p>
@@ -2583,7 +2955,21 @@
         <w:rPr>
           <w:lang w:val="el-GR"/>
         </w:rPr>
-        <w:t xml:space="preserve">• Python </w:t>
+        <w:t xml:space="preserve">• </w:t>
+      </w:r>
+      <w:proofErr w:type="spellStart"/>
+      <w:r>
+        <w:rPr>
+          <w:lang w:val="el-GR"/>
+        </w:rPr>
+        <w:t>Python</w:t>
+      </w:r>
+      <w:proofErr w:type="spellEnd"/>
+      <w:r>
+        <w:rPr>
+          <w:lang w:val="el-GR"/>
+        </w:rPr>
+        <w:t xml:space="preserve"> </w:t>
       </w:r>
       <w:r>
         <w:rPr>
@@ -2591,9 +2977,11 @@
         </w:rPr>
         <w:t xml:space="preserve">και ειδικότερα η βιβλιοθήκη </w:t>
       </w:r>
+      <w:proofErr w:type="spellStart"/>
       <w:r>
         <w:t>Keras</w:t>
       </w:r>
+      <w:proofErr w:type="spellEnd"/>
       <w:r>
         <w:rPr>
           <w:lang w:val="el-GR"/>
@@ -2624,7 +3012,7 @@
           <w:lang w:val="el-GR"/>
         </w:rPr>
       </w:pPr>
-      <w:bookmarkStart w:id="5" w:name="_Toc106364429"/>
+      <w:bookmarkStart w:id="5" w:name="_Toc106531532"/>
       <w:r>
         <w:rPr>
           <w:lang w:val="el-GR"/>
@@ -2704,7 +3092,21 @@
         <w:rPr>
           <w:lang w:val="el-GR"/>
         </w:rPr>
-        <w:t xml:space="preserve">: pH </w:t>
+        <w:t xml:space="preserve">: </w:t>
+      </w:r>
+      <w:proofErr w:type="spellStart"/>
+      <w:r>
+        <w:rPr>
+          <w:lang w:val="el-GR"/>
+        </w:rPr>
+        <w:t>pH</w:t>
+      </w:r>
+      <w:proofErr w:type="spellEnd"/>
+      <w:r>
+        <w:rPr>
+          <w:lang w:val="el-GR"/>
+        </w:rPr>
+        <w:t xml:space="preserve"> </w:t>
       </w:r>
       <w:r>
         <w:rPr>
@@ -2735,7 +3137,60 @@
         <w:rPr>
           <w:lang w:val="el-GR"/>
         </w:rPr>
-        <w:t>Σκληρότητα: Η ικανότητα του νερού να καθιζάνει σαπούνι σε mg/L.</w:t>
+        <w:t>Σκληρότητα</w:t>
+      </w:r>
+      <w:r>
+        <w:rPr>
+          <w:lang w:val="el-GR"/>
+        </w:rPr>
+        <w:t xml:space="preserve"> (</w:t>
+      </w:r>
+      <w:proofErr w:type="spellStart"/>
+      <w:r>
+        <w:rPr>
+          <w:lang w:val="el-GR"/>
+        </w:rPr>
+        <w:t>Hardness</w:t>
+      </w:r>
+      <w:proofErr w:type="spellEnd"/>
+      <w:r>
+        <w:rPr>
+          <w:lang w:val="el-GR"/>
+        </w:rPr>
+        <w:t>)</w:t>
+      </w:r>
+      <w:r>
+        <w:rPr>
+          <w:lang w:val="el-GR"/>
+        </w:rPr>
+        <w:t xml:space="preserve">: Η ικανότητα του νερού να καθιζάνει σαπούνι σε </w:t>
+      </w:r>
+      <w:proofErr w:type="spellStart"/>
+      <w:r>
+        <w:rPr>
+          <w:lang w:val="el-GR"/>
+        </w:rPr>
+        <w:t>mg</w:t>
+      </w:r>
+      <w:proofErr w:type="spellEnd"/>
+      <w:r>
+        <w:rPr>
+          <w:lang w:val="el-GR"/>
+        </w:rPr>
+        <w:t>/L</w:t>
+      </w:r>
+      <w:r>
+        <w:rPr>
+          <w:rStyle w:val="FootnoteReference"/>
+          <w:lang w:val="el-GR"/>
+        </w:rPr>
+        <w:footnoteReference w:id="1"/>
+      </w:r>
+      <w:r>
+        <w:rPr>
+          <w:lang w:val="el-GR"/>
+        </w:rPr>
+        <w:t>.</w:t>
       </w:r>
     </w:p>
     <w:p>
@@ -2754,7 +3209,53 @@
         <w:rPr>
           <w:lang w:val="el-GR"/>
         </w:rPr>
-        <w:t>Στερεά: Ολικά διαλυμένα στερεά σε ppm.</w:t>
+        <w:t>Στερεά</w:t>
+      </w:r>
+      <w:r>
+        <w:rPr>
+          <w:lang w:val="el-GR"/>
+        </w:rPr>
+        <w:t xml:space="preserve"> </w:t>
+      </w:r>
+      <w:r>
+        <w:rPr>
+          <w:lang w:val="el-GR"/>
+        </w:rPr>
+        <w:t>(</w:t>
+      </w:r>
+      <w:proofErr w:type="spellStart"/>
+      <w:r>
+        <w:rPr>
+          <w:lang w:val="el-GR"/>
+        </w:rPr>
+        <w:t>Solids</w:t>
+      </w:r>
+      <w:proofErr w:type="spellEnd"/>
+      <w:r>
+        <w:rPr>
+          <w:lang w:val="el-GR"/>
+        </w:rPr>
+        <w:t>)</w:t>
+      </w:r>
+      <w:r>
+        <w:rPr>
+          <w:lang w:val="el-GR"/>
+        </w:rPr>
+        <w:t xml:space="preserve">: Ολικά διαλυμένα στερεά σε </w:t>
+      </w:r>
+      <w:proofErr w:type="spellStart"/>
+      <w:r>
+        <w:rPr>
+          <w:lang w:val="el-GR"/>
+        </w:rPr>
+        <w:t>ppm</w:t>
+      </w:r>
+      <w:proofErr w:type="spellEnd"/>
+      <w:r>
+        <w:rPr>
+          <w:lang w:val="el-GR"/>
+        </w:rPr>
+        <w:t>.</w:t>
       </w:r>
     </w:p>
     <w:p>
@@ -2769,11 +3270,73 @@
           <w:lang w:val="el-GR"/>
         </w:rPr>
       </w:pPr>
-      <w:r>
-        <w:rPr>
-          <w:lang w:val="el-GR"/>
-        </w:rPr>
-        <w:t>Χλωραμίνες: Ποσότητα χλωραμινών σε ppm.</w:t>
+      <w:proofErr w:type="spellStart"/>
+      <w:r>
+        <w:rPr>
+          <w:lang w:val="el-GR"/>
+        </w:rPr>
+        <w:t>Χλωραμίνες</w:t>
+      </w:r>
+      <w:proofErr w:type="spellEnd"/>
+      <w:r>
+        <w:rPr>
+          <w:lang w:val="el-GR"/>
+        </w:rPr>
+        <w:t xml:space="preserve"> </w:t>
+      </w:r>
+      <w:r>
+        <w:rPr>
+          <w:lang w:val="el-GR"/>
+        </w:rPr>
+        <w:t>(</w:t>
+      </w:r>
+      <w:proofErr w:type="spellStart"/>
+      <w:r>
+        <w:rPr>
+          <w:lang w:val="el-GR"/>
+        </w:rPr>
+        <w:t>Chloramines</w:t>
+      </w:r>
+      <w:proofErr w:type="spellEnd"/>
+      <w:r>
+        <w:rPr>
+          <w:lang w:val="el-GR"/>
+        </w:rPr>
+        <w:t>)</w:t>
+      </w:r>
+      <w:r>
+        <w:rPr>
+          <w:lang w:val="el-GR"/>
+        </w:rPr>
+        <w:t xml:space="preserve">: Ποσότητα </w:t>
+      </w:r>
+      <w:proofErr w:type="spellStart"/>
+      <w:r>
+        <w:rPr>
+          <w:lang w:val="el-GR"/>
+        </w:rPr>
+        <w:t>χλωραμινών</w:t>
+      </w:r>
+      <w:proofErr w:type="spellEnd"/>
+      <w:r>
+        <w:rPr>
+          <w:lang w:val="el-GR"/>
+        </w:rPr>
+        <w:t xml:space="preserve"> σε </w:t>
+      </w:r>
+      <w:proofErr w:type="spellStart"/>
+      <w:r>
+        <w:rPr>
+          <w:lang w:val="el-GR"/>
+        </w:rPr>
+        <w:t>ppm</w:t>
+      </w:r>
+      <w:proofErr w:type="spellEnd"/>
+      <w:r>
+        <w:rPr>
+          <w:lang w:val="el-GR"/>
+        </w:rPr>
+        <w:t>.</w:t>
       </w:r>
     </w:p>
     <w:p>
@@ -2792,7 +3355,53 @@
         <w:rPr>
           <w:lang w:val="el-GR"/>
         </w:rPr>
-        <w:t>Θειικά: Ποσότητα θειικών αλάτων διαλυμένη σε mg/L.</w:t>
+        <w:t>Θειικά</w:t>
+      </w:r>
+      <w:r>
+        <w:rPr>
+          <w:lang w:val="el-GR"/>
+        </w:rPr>
+        <w:t xml:space="preserve"> </w:t>
+      </w:r>
+      <w:r>
+        <w:rPr>
+          <w:lang w:val="el-GR"/>
+        </w:rPr>
+        <w:t>(</w:t>
+      </w:r>
+      <w:proofErr w:type="spellStart"/>
+      <w:r>
+        <w:rPr>
+          <w:lang w:val="el-GR"/>
+        </w:rPr>
+        <w:t>Sulfate</w:t>
+      </w:r>
+      <w:proofErr w:type="spellEnd"/>
+      <w:r>
+        <w:rPr>
+          <w:lang w:val="el-GR"/>
+        </w:rPr>
+        <w:t>)</w:t>
+      </w:r>
+      <w:r>
+        <w:rPr>
+          <w:lang w:val="el-GR"/>
+        </w:rPr>
+        <w:t xml:space="preserve">: Ποσότητα θειικών αλάτων διαλυμένη σε </w:t>
+      </w:r>
+      <w:proofErr w:type="spellStart"/>
+      <w:r>
+        <w:rPr>
+          <w:lang w:val="el-GR"/>
+        </w:rPr>
+        <w:t>mg</w:t>
+      </w:r>
+      <w:proofErr w:type="spellEnd"/>
+      <w:r>
+        <w:rPr>
+          <w:lang w:val="el-GR"/>
+        </w:rPr>
+        <w:t>/L.</w:t>
       </w:r>
     </w:p>
     <w:p>
@@ -2811,7 +3420,67 @@
         <w:rPr>
           <w:lang w:val="el-GR"/>
         </w:rPr>
-        <w:t>Αγωγιμότητα: Ηλεκτρική αγωγιμότητα του νερού σε μS/cm.</w:t>
+        <w:t>Αγωγιμότητα</w:t>
+      </w:r>
+      <w:r>
+        <w:rPr>
+          <w:lang w:val="el-GR"/>
+        </w:rPr>
+        <w:t xml:space="preserve"> </w:t>
+      </w:r>
+      <w:r>
+        <w:rPr>
+          <w:lang w:val="el-GR"/>
+        </w:rPr>
+        <w:t>(</w:t>
+      </w:r>
+      <w:proofErr w:type="spellStart"/>
+      <w:r>
+        <w:rPr>
+          <w:lang w:val="el-GR"/>
+        </w:rPr>
+        <w:t>Conductivity</w:t>
+      </w:r>
+      <w:proofErr w:type="spellEnd"/>
+      <w:r>
+        <w:rPr>
+          <w:lang w:val="el-GR"/>
+        </w:rPr>
+        <w:t>)</w:t>
+      </w:r>
+      <w:r>
+        <w:rPr>
+          <w:lang w:val="el-GR"/>
+        </w:rPr>
+        <w:t xml:space="preserve">: Ηλεκτρική αγωγιμότητα του νερού σε </w:t>
+      </w:r>
+      <w:proofErr w:type="spellStart"/>
+      <w:r>
+        <w:rPr>
+          <w:lang w:val="el-GR"/>
+        </w:rPr>
+        <w:t>μS</w:t>
+      </w:r>
+      <w:proofErr w:type="spellEnd"/>
+      <w:r>
+        <w:rPr>
+          <w:lang w:val="el-GR"/>
+        </w:rPr>
+        <w:t>/</w:t>
+      </w:r>
+      <w:proofErr w:type="spellStart"/>
+      <w:r>
+        <w:rPr>
+          <w:lang w:val="el-GR"/>
+        </w:rPr>
+        <w:t>cm</w:t>
+      </w:r>
+      <w:proofErr w:type="spellEnd"/>
+      <w:r>
+        <w:rPr>
+          <w:lang w:val="el-GR"/>
+        </w:rPr>
+        <w:t>.</w:t>
       </w:r>
     </w:p>
     <w:p>
@@ -2836,7 +3505,64 @@
         <w:rPr>
           <w:lang w:val="el-GR"/>
         </w:rPr>
-        <w:t>: Ποσότητα οργανικού άνθρακα σε ppm.</w:t>
+        <w:t xml:space="preserve"> </w:t>
+      </w:r>
+      <w:r>
+        <w:rPr>
+          <w:lang w:val="el-GR"/>
+        </w:rPr>
+        <w:t>(</w:t>
+      </w:r>
+      <w:proofErr w:type="spellStart"/>
+      <w:r>
+        <w:rPr>
+          <w:lang w:val="el-GR"/>
+        </w:rPr>
+        <w:t>Organic</w:t>
+      </w:r>
+      <w:proofErr w:type="spellEnd"/>
+      <w:r>
+        <w:rPr>
+          <w:lang w:val="el-GR"/>
+        </w:rPr>
+        <w:t xml:space="preserve"> </w:t>
+      </w:r>
+      <w:r>
+        <w:t>C</w:t>
+      </w:r>
+      <w:proofErr w:type="spellStart"/>
+      <w:r>
+        <w:rPr>
+          <w:lang w:val="el-GR"/>
+        </w:rPr>
+        <w:t>arbon</w:t>
+      </w:r>
+      <w:proofErr w:type="spellEnd"/>
+      <w:r>
+        <w:rPr>
+          <w:lang w:val="el-GR"/>
+        </w:rPr>
+        <w:t>)</w:t>
+      </w:r>
+      <w:r>
+        <w:rPr>
+          <w:lang w:val="el-GR"/>
+        </w:rPr>
+        <w:t xml:space="preserve">: Ποσότητα οργανικού άνθρακα σε </w:t>
+      </w:r>
+      <w:proofErr w:type="spellStart"/>
+      <w:r>
+        <w:rPr>
+          <w:lang w:val="el-GR"/>
+        </w:rPr>
+        <w:t>ppm</w:t>
+      </w:r>
+      <w:proofErr w:type="spellEnd"/>
+      <w:r>
+        <w:rPr>
+          <w:lang w:val="el-GR"/>
+        </w:rPr>
+        <w:t>.</w:t>
       </w:r>
     </w:p>
     <w:p>
@@ -2851,11 +3577,73 @@
           <w:lang w:val="el-GR"/>
         </w:rPr>
       </w:pPr>
-      <w:r>
-        <w:rPr>
-          <w:lang w:val="el-GR"/>
-        </w:rPr>
-        <w:t>Τριαλομεθάνια: Ποσότητα Τριαλομεθανίων σε μg/L.</w:t>
+      <w:proofErr w:type="spellStart"/>
+      <w:r>
+        <w:rPr>
+          <w:lang w:val="el-GR"/>
+        </w:rPr>
+        <w:t>Τριαλομεθάνια</w:t>
+      </w:r>
+      <w:proofErr w:type="spellEnd"/>
+      <w:r>
+        <w:rPr>
+          <w:lang w:val="el-GR"/>
+        </w:rPr>
+        <w:t xml:space="preserve"> </w:t>
+      </w:r>
+      <w:r>
+        <w:rPr>
+          <w:lang w:val="el-GR"/>
+        </w:rPr>
+        <w:t>(</w:t>
+      </w:r>
+      <w:proofErr w:type="spellStart"/>
+      <w:r>
+        <w:rPr>
+          <w:lang w:val="el-GR"/>
+        </w:rPr>
+        <w:t>Trihalomethanes</w:t>
+      </w:r>
+      <w:proofErr w:type="spellEnd"/>
+      <w:r>
+        <w:rPr>
+          <w:lang w:val="el-GR"/>
+        </w:rPr>
+        <w:t>)</w:t>
+      </w:r>
+      <w:r>
+        <w:rPr>
+          <w:lang w:val="el-GR"/>
+        </w:rPr>
+        <w:t xml:space="preserve">: Ποσότητα </w:t>
+      </w:r>
+      <w:proofErr w:type="spellStart"/>
+      <w:r>
+        <w:rPr>
+          <w:lang w:val="el-GR"/>
+        </w:rPr>
+        <w:t>Τριαλομεθανίων</w:t>
+      </w:r>
+      <w:proofErr w:type="spellEnd"/>
+      <w:r>
+        <w:rPr>
+          <w:lang w:val="el-GR"/>
+        </w:rPr>
+        <w:t xml:space="preserve"> σε </w:t>
+      </w:r>
+      <w:proofErr w:type="spellStart"/>
+      <w:r>
+        <w:rPr>
+          <w:lang w:val="el-GR"/>
+        </w:rPr>
+        <w:t>μg</w:t>
+      </w:r>
+      <w:proofErr w:type="spellEnd"/>
+      <w:r>
+        <w:rPr>
+          <w:lang w:val="el-GR"/>
+        </w:rPr>
+        <w:t>/L.</w:t>
       </w:r>
     </w:p>
     <w:p>
@@ -2874,7 +3662,39 @@
         <w:rPr>
           <w:lang w:val="el-GR"/>
         </w:rPr>
-        <w:t>Θολότητα: Μέτρηση της ιδιότητας εκπομπής φωτός του νερού σε NTU.</w:t>
+        <w:t>Θολότητα</w:t>
+      </w:r>
+      <w:r>
+        <w:rPr>
+          <w:lang w:val="el-GR"/>
+        </w:rPr>
+        <w:t xml:space="preserve"> </w:t>
+      </w:r>
+      <w:r>
+        <w:rPr>
+          <w:lang w:val="el-GR"/>
+        </w:rPr>
+        <w:t>(</w:t>
+      </w:r>
+      <w:proofErr w:type="spellStart"/>
+      <w:r>
+        <w:rPr>
+          <w:lang w:val="el-GR"/>
+        </w:rPr>
+        <w:t>Turbidity</w:t>
+      </w:r>
+      <w:proofErr w:type="spellEnd"/>
+      <w:r>
+        <w:rPr>
+          <w:lang w:val="el-GR"/>
+        </w:rPr>
+        <w:t>)</w:t>
+      </w:r>
+      <w:r>
+        <w:rPr>
+          <w:lang w:val="el-GR"/>
+        </w:rPr>
+        <w:t>: Μέτρηση της ιδιότητας εκπομπής φωτός του νερού σε NTU.</w:t>
       </w:r>
     </w:p>
     <w:p>
@@ -2893,7 +3713,34 @@
         <w:rPr>
           <w:lang w:val="el-GR"/>
         </w:rPr>
+        <w:lastRenderedPageBreak/>
         <w:t>Ποσιμότητά</w:t>
+      </w:r>
+      <w:r>
+        <w:rPr>
+          <w:lang w:val="el-GR"/>
+        </w:rPr>
+        <w:t xml:space="preserve"> </w:t>
+      </w:r>
+      <w:r>
+        <w:rPr>
+          <w:lang w:val="el-GR"/>
+        </w:rPr>
+        <w:t>(</w:t>
+      </w:r>
+      <w:proofErr w:type="spellStart"/>
+      <w:r>
+        <w:rPr>
+          <w:lang w:val="el-GR"/>
+        </w:rPr>
+        <w:t>Potability</w:t>
+      </w:r>
+      <w:proofErr w:type="spellEnd"/>
+      <w:r>
+        <w:rPr>
+          <w:lang w:val="el-GR"/>
+        </w:rPr>
+        <w:t>)</w:t>
       </w:r>
       <w:r>
         <w:rPr>
@@ -2913,12 +3760,11 @@
           <w:lang w:val="el-GR"/>
         </w:rPr>
       </w:pPr>
-      <w:bookmarkStart w:id="6" w:name="_Toc106364430"/>
-      <w:r>
-        <w:rPr>
-          <w:lang w:val="el-GR"/>
-        </w:rPr>
-        <w:lastRenderedPageBreak/>
+      <w:bookmarkStart w:id="6" w:name="_Toc106531533"/>
+      <w:r>
+        <w:rPr>
+          <w:lang w:val="el-GR"/>
+        </w:rPr>
         <w:t>Ανάλυση Δεδομένων</w:t>
       </w:r>
       <w:bookmarkEnd w:id="6"/>
@@ -2942,9 +3788,11 @@
         </w:rPr>
         <w:t xml:space="preserve">, ενώ αξιοποιήθηκε η βιβλιοθήκη </w:t>
       </w:r>
+      <w:proofErr w:type="spellStart"/>
       <w:r>
         <w:t>Keras</w:t>
       </w:r>
+      <w:proofErr w:type="spellEnd"/>
       <w:r>
         <w:rPr>
           <w:lang w:val="el-GR"/>
@@ -2981,24 +3829,28 @@
         </w:rPr>
         <w:t>«</w:t>
       </w:r>
+      <w:proofErr w:type="spellStart"/>
       <w:r>
         <w:rPr>
           <w:lang w:val="el-GR"/>
         </w:rPr>
         <w:t>ReLU</w:t>
       </w:r>
+      <w:proofErr w:type="spellEnd"/>
       <w:r>
         <w:rPr>
           <w:lang w:val="el-GR"/>
         </w:rPr>
         <w:t>», το δεύτερο περιείχε πέντε (5) νευρώνες με συνάρτηση ενεργοποίησης την «</w:t>
       </w:r>
+      <w:proofErr w:type="spellStart"/>
       <w:r>
         <w:rPr>
           <w:lang w:val="el-GR"/>
         </w:rPr>
         <w:t>ReLU</w:t>
       </w:r>
+      <w:proofErr w:type="spellEnd"/>
       <w:r>
         <w:rPr>
           <w:lang w:val="el-GR"/>
@@ -3056,7 +3908,7 @@
           <w:lang w:val="el-GR"/>
         </w:rPr>
       </w:pPr>
-      <w:bookmarkStart w:id="7" w:name="_Toc106364431"/>
+      <w:bookmarkStart w:id="7" w:name="_Toc106531534"/>
       <w:r>
         <w:rPr>
           <w:lang w:val="el-GR"/>
@@ -3106,8 +3958,21 @@
                 <w:lang w:val="el-GR"/>
               </w:rPr>
             </w:pPr>
-            <w:r>
-              <w:t>Όνομα Υπηρεσίας</w:t>
+            <w:proofErr w:type="spellStart"/>
+            <w:r>
+              <w:t>Όνομ</w:t>
+            </w:r>
+            <w:proofErr w:type="spellEnd"/>
+            <w:r>
+              <w:t>α Υπ</w:t>
+            </w:r>
+            <w:proofErr w:type="spellStart"/>
+            <w:r>
+              <w:t>ηρεσί</w:t>
+            </w:r>
+            <w:proofErr w:type="spellEnd"/>
+            <w:r>
+              <w:t>ας</w:t>
             </w:r>
           </w:p>
         </w:tc>
@@ -3130,8 +3995,13 @@
                 <w:lang w:val="el-GR"/>
               </w:rPr>
             </w:pPr>
-            <w:r>
-              <w:t>Περιγραφή</w:t>
+            <w:proofErr w:type="spellStart"/>
+            <w:r>
+              <w:t>Περιγρ</w:t>
+            </w:r>
+            <w:proofErr w:type="spellEnd"/>
+            <w:r>
+              <w:t>αφή</w:t>
             </w:r>
           </w:p>
         </w:tc>
@@ -3213,8 +4083,13 @@
               </w:rPr>
             </w:pPr>
             <w:r>
-              <w:t>HTTP μέθοδος</w:t>
-            </w:r>
+              <w:t xml:space="preserve">HTTP </w:t>
+            </w:r>
+            <w:proofErr w:type="spellStart"/>
+            <w:r>
+              <w:t>μέθοδος</w:t>
+            </w:r>
+            <w:proofErr w:type="spellEnd"/>
           </w:p>
         </w:tc>
         <w:tc>
@@ -3227,12 +4102,37 @@
               <w:jc w:val="both"/>
               <w:cnfStyle w:val="000000100000" w:firstRow="0" w:lastRow="0" w:firstColumn="0" w:lastColumn="0" w:oddVBand="0" w:evenVBand="0" w:oddHBand="1" w:evenHBand="0" w:firstRowFirstColumn="0" w:firstRowLastColumn="0" w:lastRowFirstColumn="0" w:lastRowLastColumn="0"/>
             </w:pPr>
+            <w:proofErr w:type="spellStart"/>
             <w:r>
               <w:rPr>
                 <w:sz w:val="22"/>
                 <w:szCs w:val="22"/>
               </w:rPr>
-              <w:t xml:space="preserve">Δυνατές τιμές: GET, POST, PUT, DELETE </w:t>
+              <w:t>Δυν</w:t>
+            </w:r>
+            <w:proofErr w:type="spellEnd"/>
+            <w:r>
+              <w:rPr>
+                <w:sz w:val="22"/>
+                <w:szCs w:val="22"/>
+              </w:rPr>
+              <w:t xml:space="preserve">ατές </w:t>
+            </w:r>
+            <w:proofErr w:type="spellStart"/>
+            <w:r>
+              <w:rPr>
+                <w:sz w:val="22"/>
+                <w:szCs w:val="22"/>
+              </w:rPr>
+              <w:t>τιμές</w:t>
+            </w:r>
+            <w:proofErr w:type="spellEnd"/>
+            <w:r>
+              <w:rPr>
+                <w:sz w:val="22"/>
+                <w:szCs w:val="22"/>
+              </w:rPr>
+              <w:t xml:space="preserve">: GET, POST, PUT, DELETE </w:t>
             </w:r>
           </w:p>
         </w:tc>
@@ -3253,7 +4153,23 @@
                 <w:sz w:val="22"/>
                 <w:szCs w:val="22"/>
               </w:rPr>
-              <w:t xml:space="preserve">Παράμετροι </w:t>
+              <w:t>Πα</w:t>
+            </w:r>
+            <w:proofErr w:type="spellStart"/>
+            <w:r>
+              <w:rPr>
+                <w:sz w:val="22"/>
+                <w:szCs w:val="22"/>
+              </w:rPr>
+              <w:t>ράμετροι</w:t>
+            </w:r>
+            <w:proofErr w:type="spellEnd"/>
+            <w:r>
+              <w:rPr>
+                <w:sz w:val="22"/>
+                <w:szCs w:val="22"/>
+              </w:rPr>
+              <w:t xml:space="preserve"> </w:t>
             </w:r>
           </w:p>
         </w:tc>
@@ -3300,7 +4216,23 @@
                 <w:sz w:val="22"/>
                 <w:szCs w:val="22"/>
               </w:rPr>
-              <w:t xml:space="preserve">Επιστροφή </w:t>
+              <w:t>Επ</w:t>
+            </w:r>
+            <w:proofErr w:type="spellStart"/>
+            <w:r>
+              <w:rPr>
+                <w:sz w:val="22"/>
+                <w:szCs w:val="22"/>
+              </w:rPr>
+              <w:t>ιστροφή</w:t>
+            </w:r>
+            <w:proofErr w:type="spellEnd"/>
+            <w:r>
+              <w:rPr>
+                <w:sz w:val="22"/>
+                <w:szCs w:val="22"/>
+              </w:rPr>
+              <w:t xml:space="preserve"> </w:t>
             </w:r>
           </w:p>
         </w:tc>
@@ -3335,7 +4267,7 @@
           <w:lang w:val="el-GR"/>
         </w:rPr>
       </w:pPr>
-      <w:bookmarkStart w:id="8" w:name="_Toc106364434"/>
+      <w:bookmarkStart w:id="8" w:name="_Toc106531523"/>
       <w:r>
         <w:rPr>
           <w:lang w:val="el-GR"/>
@@ -3430,9 +4362,11 @@
                 <w:lang w:val="el-GR"/>
               </w:rPr>
             </w:pPr>
+            <w:proofErr w:type="spellStart"/>
             <w:r>
               <w:t>predictPotability</w:t>
             </w:r>
+            <w:proofErr w:type="spellEnd"/>
           </w:p>
         </w:tc>
       </w:tr>
@@ -3454,8 +4388,13 @@
                 <w:lang w:val="el-GR"/>
               </w:rPr>
             </w:pPr>
-            <w:r>
-              <w:t>Περιγραφή</w:t>
+            <w:proofErr w:type="spellStart"/>
+            <w:r>
+              <w:t>Περιγρ</w:t>
+            </w:r>
+            <w:proofErr w:type="spellEnd"/>
+            <w:r>
+              <w:t>αφή</w:t>
             </w:r>
           </w:p>
         </w:tc>
@@ -3479,12 +4418,14 @@
               </w:rPr>
               <w:t xml:space="preserve">Αξιοποιείται για τη πραγματοποίηση της πρόβλεψης μέσω της </w:t>
             </w:r>
+            <w:proofErr w:type="spellStart"/>
             <w:r>
               <w:rPr>
                 <w:rFonts w:cstheme="minorHAnsi"/>
               </w:rPr>
               <w:t>Keras</w:t>
             </w:r>
+            <w:proofErr w:type="spellEnd"/>
             <w:r>
               <w:rPr>
                 <w:rFonts w:cstheme="minorHAnsi"/>
@@ -3538,8 +4479,16 @@
               <w:rPr>
                 <w:rFonts w:cstheme="minorHAnsi"/>
               </w:rPr>
-              <w:t xml:space="preserve"> predictPotability</w:t>
-            </w:r>
+              <w:t xml:space="preserve"> </w:t>
+            </w:r>
+            <w:proofErr w:type="spellStart"/>
+            <w:r>
+              <w:rPr>
+                <w:rFonts w:cstheme="minorHAnsi"/>
+              </w:rPr>
+              <w:t>predictPotability</w:t>
+            </w:r>
+            <w:proofErr w:type="spellEnd"/>
           </w:p>
         </w:tc>
       </w:tr>
@@ -3562,8 +4511,13 @@
               </w:rPr>
             </w:pPr>
             <w:r>
-              <w:t>HTTP μέθοδος</w:t>
-            </w:r>
+              <w:t xml:space="preserve">HTTP </w:t>
+            </w:r>
+            <w:proofErr w:type="spellStart"/>
+            <w:r>
+              <w:t>μέθοδος</w:t>
+            </w:r>
+            <w:proofErr w:type="spellEnd"/>
           </w:p>
         </w:tc>
         <w:tc>
@@ -3608,7 +4562,23 @@
                 <w:sz w:val="22"/>
                 <w:szCs w:val="22"/>
               </w:rPr>
-              <w:t xml:space="preserve">Παράμετροι </w:t>
+              <w:t>Πα</w:t>
+            </w:r>
+            <w:proofErr w:type="spellStart"/>
+            <w:r>
+              <w:rPr>
+                <w:sz w:val="22"/>
+                <w:szCs w:val="22"/>
+              </w:rPr>
+              <w:t>ράμετροι</w:t>
+            </w:r>
+            <w:proofErr w:type="spellEnd"/>
+            <w:r>
+              <w:rPr>
+                <w:sz w:val="22"/>
+                <w:szCs w:val="22"/>
+              </w:rPr>
+              <w:t xml:space="preserve"> </w:t>
             </w:r>
           </w:p>
         </w:tc>
@@ -3628,6 +4598,7 @@
                 <w:lang w:val="el-GR"/>
               </w:rPr>
             </w:pPr>
+            <w:proofErr w:type="spellStart"/>
             <w:r>
               <w:rPr>
                 <w:rFonts w:asciiTheme="minorHAnsi" w:hAnsiTheme="minorHAnsi" w:cstheme="minorHAnsi"/>
@@ -3636,6 +4607,7 @@
               </w:rPr>
               <w:t>ph</w:t>
             </w:r>
+            <w:proofErr w:type="spellEnd"/>
             <w:r>
               <w:rPr>
                 <w:rFonts w:asciiTheme="minorHAnsi" w:hAnsiTheme="minorHAnsi" w:cstheme="minorHAnsi"/>
@@ -3786,7 +4758,27 @@
                 <w:szCs w:val="22"/>
                 <w:lang w:val="el-GR"/>
               </w:rPr>
-              <w:t xml:space="preserve">ποσότητα χλωραμινών στο δείγμα </w:t>
+              <w:t xml:space="preserve">ποσότητα </w:t>
+            </w:r>
+            <w:proofErr w:type="spellStart"/>
+            <w:r>
+              <w:rPr>
+                <w:rFonts w:asciiTheme="minorHAnsi" w:hAnsiTheme="minorHAnsi" w:cstheme="minorHAnsi"/>
+                <w:sz w:val="22"/>
+                <w:szCs w:val="22"/>
+                <w:lang w:val="el-GR"/>
+              </w:rPr>
+              <w:t>χλωραμινών</w:t>
+            </w:r>
+            <w:proofErr w:type="spellEnd"/>
+            <w:r>
+              <w:rPr>
+                <w:rFonts w:asciiTheme="minorHAnsi" w:hAnsiTheme="minorHAnsi" w:cstheme="minorHAnsi"/>
+                <w:sz w:val="22"/>
+                <w:szCs w:val="22"/>
+                <w:lang w:val="el-GR"/>
+              </w:rPr>
+              <w:t xml:space="preserve"> στο δείγμα </w:t>
             </w:r>
           </w:p>
           <w:p>
@@ -3959,7 +4951,27 @@
                 <w:szCs w:val="22"/>
                 <w:lang w:val="el-GR"/>
               </w:rPr>
-              <w:t>: η ποσότητα τριαλομεθανίων στο δείγμα</w:t>
+              <w:t xml:space="preserve">: η ποσότητα </w:t>
+            </w:r>
+            <w:proofErr w:type="spellStart"/>
+            <w:r>
+              <w:rPr>
+                <w:rFonts w:asciiTheme="minorHAnsi" w:hAnsiTheme="minorHAnsi" w:cstheme="minorHAnsi"/>
+                <w:sz w:val="22"/>
+                <w:szCs w:val="22"/>
+                <w:lang w:val="el-GR"/>
+              </w:rPr>
+              <w:t>τριαλομεθανίων</w:t>
+            </w:r>
+            <w:proofErr w:type="spellEnd"/>
+            <w:r>
+              <w:rPr>
+                <w:rFonts w:asciiTheme="minorHAnsi" w:hAnsiTheme="minorHAnsi" w:cstheme="minorHAnsi"/>
+                <w:sz w:val="22"/>
+                <w:szCs w:val="22"/>
+                <w:lang w:val="el-GR"/>
+              </w:rPr>
+              <w:t xml:space="preserve"> στο δείγμα</w:t>
             </w:r>
           </w:p>
           <w:p>
@@ -4013,7 +5025,23 @@
                 <w:sz w:val="22"/>
                 <w:szCs w:val="22"/>
               </w:rPr>
-              <w:t xml:space="preserve">Επιστροφή </w:t>
+              <w:t>Επ</w:t>
+            </w:r>
+            <w:proofErr w:type="spellStart"/>
+            <w:r>
+              <w:rPr>
+                <w:sz w:val="22"/>
+                <w:szCs w:val="22"/>
+              </w:rPr>
+              <w:t>ιστροφή</w:t>
+            </w:r>
+            <w:proofErr w:type="spellEnd"/>
+            <w:r>
+              <w:rPr>
+                <w:sz w:val="22"/>
+                <w:szCs w:val="22"/>
+              </w:rPr>
+              <w:t xml:space="preserve"> </w:t>
             </w:r>
           </w:p>
         </w:tc>
@@ -4050,7 +5078,7 @@
           <w:lang w:val="el-GR"/>
         </w:rPr>
       </w:pPr>
-      <w:bookmarkStart w:id="9" w:name="_Toc106364435"/>
+      <w:bookmarkStart w:id="9" w:name="_Toc106531524"/>
       <w:r>
         <w:rPr>
           <w:lang w:val="el-GR"/>
@@ -4109,6 +5137,7 @@
         </w:rPr>
         <w:t xml:space="preserve">Υπηρεσία </w:t>
       </w:r>
+      <w:proofErr w:type="spellStart"/>
       <w:r>
         <w:rPr>
           <w:lang w:val="el-GR"/>
@@ -4116,6 +5145,7 @@
         <w:t>predictPotability</w:t>
       </w:r>
       <w:bookmarkEnd w:id="9"/>
+      <w:proofErr w:type="spellEnd"/>
     </w:p>
     <w:p>
       <w:pPr>
@@ -4135,7 +5165,7 @@
           <w:lang w:val="el-GR"/>
         </w:rPr>
       </w:pPr>
-      <w:bookmarkStart w:id="10" w:name="_Toc106364432"/>
+      <w:bookmarkStart w:id="10" w:name="_Toc106531535"/>
       <w:r>
         <w:rPr>
           <w:lang w:val="el-GR"/>
@@ -4147,6 +5177,7 @@
     </w:p>
     <w:p>
       <w:pPr>
+        <w:spacing w:line="240" w:lineRule="auto"/>
         <w:jc w:val="both"/>
         <w:rPr>
           <w:lang w:val="el-GR"/>
@@ -4201,31 +5232,102 @@
     </w:p>
     <w:p>
       <w:pPr>
-        <w:jc w:val="both"/>
-        <w:rPr>
-          <w:lang w:val="el-GR"/>
-        </w:rPr>
-      </w:pPr>
+        <w:jc w:val="center"/>
+        <w:rPr>
+          <w:lang w:val="el-GR"/>
+        </w:rPr>
+      </w:pPr>
+      <w:r>
+        <w:rPr>
+          <w:lang w:val="el-GR"/>
+        </w:rPr>
+        <w:drawing>
+          <wp:inline distT="0" distB="0" distL="0" distR="0" wp14:anchorId="1A502D01" wp14:editId="020CB5BF">
+            <wp:extent cx="5875020" cy="2874645"/>
+            <wp:effectExtent l="0" t="0" r="0" b="1905"/>
+            <wp:docPr id="4" name="Picture 4" descr="Graphical user interface, application&#10;&#10;Description automatically generated"/>
+            <wp:cNvGraphicFramePr>
+              <a:graphicFrameLocks xmlns:a="http://schemas.openxmlformats.org/drawingml/2006/main" noChangeAspect="1"/>
+            </wp:cNvGraphicFramePr>
+            <a:graphic xmlns:a="http://schemas.openxmlformats.org/drawingml/2006/main">
+              <a:graphicData uri="http://schemas.openxmlformats.org/drawingml/2006/picture">
+                <pic:pic xmlns:pic="http://schemas.openxmlformats.org/drawingml/2006/picture">
+                  <pic:nvPicPr>
+                    <pic:cNvPr id="4" name="Picture 4" descr="Graphical user interface, application&#10;&#10;Description automatically generated"/>
+                    <pic:cNvPicPr/>
+                  </pic:nvPicPr>
+                  <pic:blipFill rotWithShape="1">
+                    <a:blip r:embed="rId16"/>
+                    <a:srcRect r="1154"/>
+                    <a:stretch/>
+                  </pic:blipFill>
+                  <pic:spPr bwMode="auto">
+                    <a:xfrm>
+                      <a:off x="0" y="0"/>
+                      <a:ext cx="5875020" cy="2874645"/>
+                    </a:xfrm>
+                    <a:prstGeom prst="rect">
+                      <a:avLst/>
+                    </a:prstGeom>
+                    <a:ln>
+                      <a:noFill/>
+                    </a:ln>
+                    <a:extLst>
+                      <a:ext uri="{53640926-AAD7-44D8-BBD7-CCE9431645EC}">
+                        <a14:shadowObscured xmlns:a14="http://schemas.microsoft.com/office/drawing/2010/main"/>
+                      </a:ext>
+                    </a:extLst>
+                  </pic:spPr>
+                </pic:pic>
+              </a:graphicData>
+            </a:graphic>
+          </wp:inline>
+        </w:drawing>
+      </w:r>
     </w:p>
     <w:p>
       <w:pPr>
-        <w:jc w:val="both"/>
-        <w:rPr>
-          <w:lang w:val="el-GR"/>
-        </w:rPr>
-      </w:pPr>
-      <w:r>
-        <w:rPr>
-          <w:lang w:val="el-GR"/>
-        </w:rPr>
-        <w:t>Ο χρήστης έχει τη δυνατότητα να συμπληρώσει τη διαθέσιμη φόρμα και να ανακτήσει την αντίστοιχη πρόβλεψη για το δείγμα νερού που έχει στη διάθεσή του. Ύστερα από την ανάλυση του δείγματος επιστρέφεται ανάλογο μήνυμα που ενημερώνει τον χρήστη αν το νερό είναι πόσιμο (ΧΧΧ) ή όχι (ΧΧΧ).</w:t>
-      </w:r>
-      <w:r>
-        <w:rPr>
-          <w:lang w:val="el-GR"/>
-        </w:rPr>
-        <w:t xml:space="preserve"> </w:t>
-      </w:r>
+        <w:pStyle w:val="Caption"/>
+        <w:jc w:val="center"/>
+        <w:rPr>
+          <w:lang w:val="el-GR"/>
+        </w:rPr>
+      </w:pPr>
+      <w:bookmarkStart w:id="11" w:name="_Toc106531518"/>
+      <w:proofErr w:type="spellStart"/>
+      <w:r>
+        <w:t>Εικόν</w:t>
+      </w:r>
+      <w:proofErr w:type="spellEnd"/>
+      <w:r>
+        <w:t xml:space="preserve">α </w:t>
+      </w:r>
+      <w:fldSimple w:instr=" SEQ Εικόνα \* ARABIC ">
+        <w:r>
+          <w:rPr>
+            <w:noProof/>
+          </w:rPr>
+          <w:t>1</w:t>
+        </w:r>
+      </w:fldSimple>
+      <w:r>
+        <w:t>:</w:t>
+      </w:r>
+      <w:r>
+        <w:rPr>
+          <w:lang w:val="el-GR"/>
+        </w:rPr>
+        <w:t xml:space="preserve"> Διεπαφή </w:t>
+      </w:r>
+      <w:proofErr w:type="spellStart"/>
+      <w:r>
+        <w:t>Wa.Po</w:t>
+      </w:r>
+      <w:proofErr w:type="spellEnd"/>
+      <w:r>
+        <w:t>.</w:t>
+      </w:r>
+      <w:bookmarkEnd w:id="11"/>
     </w:p>
     <w:p>
       <w:pPr>
@@ -4238,73 +5340,661 @@
         <w:rPr>
           <w:lang w:val="el-GR"/>
         </w:rPr>
-        <w:t xml:space="preserve">Στους χρήστες παρέχονται </w:t>
-      </w:r>
-      <w:r>
-        <w:rPr>
-          <w:lang w:val="el-GR"/>
-        </w:rPr>
-        <w:t xml:space="preserve">επίσης πληροφορίες που ανακτώνται από εξωτερικά </w:t>
-      </w:r>
-      <w:r>
-        <w:t>APIs</w:t>
+        <w:t>Ο χρήστης έχει τη δυνατότητα να συμπληρώσει τη διαθέσιμη φόρμα και να ανακτήσει την αντίστοιχη πρόβλεψη για το δείγμα νερού που έχει στη διάθεσή του. Ύστερα από την ανάλυση του δείγματος επιστρέφεται ανάλογο μήνυμα που ενημερώνει τον χρήστη αν το νερό είναι πόσιμο (</w:t>
+      </w:r>
+      <w:r>
+        <w:rPr>
+          <w:lang w:val="el-GR"/>
+        </w:rPr>
+        <w:fldChar w:fldCharType="begin"/>
+      </w:r>
+      <w:r>
+        <w:rPr>
+          <w:lang w:val="el-GR"/>
+        </w:rPr>
+        <w:instrText xml:space="preserve"> REF _Ref106531392 \h </w:instrText>
+      </w:r>
+      <w:r>
+        <w:rPr>
+          <w:lang w:val="el-GR"/>
+        </w:rPr>
+      </w:r>
+      <w:r>
+        <w:rPr>
+          <w:lang w:val="el-GR"/>
+        </w:rPr>
+        <w:fldChar w:fldCharType="separate"/>
+      </w:r>
+      <w:r>
+        <w:rPr>
+          <w:lang w:val="el-GR"/>
+        </w:rPr>
+        <w:t xml:space="preserve">Εικόνα </w:t>
+      </w:r>
+      <w:r>
+        <w:rPr>
+          <w:noProof/>
+          <w:lang w:val="el-GR"/>
+        </w:rPr>
+        <w:t>2</w:t>
+      </w:r>
+      <w:r>
+        <w:rPr>
+          <w:lang w:val="el-GR"/>
+        </w:rPr>
+        <w:fldChar w:fldCharType="end"/>
+      </w:r>
+      <w:r>
+        <w:rPr>
+          <w:lang w:val="el-GR"/>
+        </w:rPr>
+        <w:t>) ή όχι (</w:t>
+      </w:r>
+      <w:r>
+        <w:rPr>
+          <w:lang w:val="el-GR"/>
+        </w:rPr>
+        <w:fldChar w:fldCharType="begin"/>
+      </w:r>
+      <w:r>
+        <w:rPr>
+          <w:lang w:val="el-GR"/>
+        </w:rPr>
+        <w:instrText xml:space="preserve"> REF _Ref106531473 \h </w:instrText>
+      </w:r>
+      <w:r>
+        <w:rPr>
+          <w:lang w:val="el-GR"/>
+        </w:rPr>
+      </w:r>
+      <w:r>
+        <w:rPr>
+          <w:lang w:val="el-GR"/>
+        </w:rPr>
+        <w:fldChar w:fldCharType="separate"/>
+      </w:r>
+      <w:r>
+        <w:rPr>
+          <w:lang w:val="el-GR"/>
+        </w:rPr>
+        <w:t xml:space="preserve">Εικόνα </w:t>
+      </w:r>
+      <w:r>
+        <w:rPr>
+          <w:noProof/>
+          <w:lang w:val="el-GR"/>
+        </w:rPr>
+        <w:t>3</w:t>
+      </w:r>
+      <w:r>
+        <w:rPr>
+          <w:lang w:val="el-GR"/>
+        </w:rPr>
+        <w:fldChar w:fldCharType="end"/>
+      </w:r>
+      <w:r>
+        <w:rPr>
+          <w:lang w:val="el-GR"/>
+        </w:rPr>
+        <w:t>).</w:t>
       </w:r>
       <w:r>
         <w:rPr>
           <w:lang w:val="el-GR"/>
         </w:rPr>
         <w:t xml:space="preserve"> </w:t>
-      </w:r>
-      <w:r>
-        <w:rPr>
-          <w:lang w:val="el-GR"/>
-        </w:rPr>
-        <w:t>και αφορούν την ποιότητα νερού σε επιλεχθείσες περιοχές</w:t>
-      </w:r>
-      <w:r>
-        <w:rPr>
-          <w:lang w:val="el-GR"/>
-        </w:rPr>
-        <w:t xml:space="preserve"> (</w:t>
-      </w:r>
-      <w:r>
-        <w:rPr>
-          <w:lang w:val="el-GR"/>
-        </w:rPr>
-        <w:t xml:space="preserve">ΧΧΧ), όπως επίσης και σχετικά </w:t>
-      </w:r>
-      <w:r>
-        <w:t>tweets</w:t>
-      </w:r>
-      <w:r>
-        <w:rPr>
-          <w:lang w:val="el-GR"/>
-        </w:rPr>
-        <w:t xml:space="preserve"> (ΧΧΧ).</w:t>
       </w:r>
     </w:p>
     <w:p>
       <w:pPr>
+        <w:keepNext/>
         <w:jc w:val="both"/>
-        <w:rPr>
-          <w:lang w:val="el-GR"/>
-        </w:rPr>
-      </w:pPr>
+      </w:pPr>
+      <w:r>
+        <w:rPr>
+          <w:lang w:val="el-GR"/>
+        </w:rPr>
+        <w:drawing>
+          <wp:inline distT="0" distB="0" distL="0" distR="0" wp14:anchorId="7FAE0116" wp14:editId="1C04FFF6">
+            <wp:extent cx="5943600" cy="2874645"/>
+            <wp:effectExtent l="0" t="0" r="0" b="1905"/>
+            <wp:docPr id="8" name="Picture 8" descr="Graphical user interface, application&#10;&#10;Description automatically generated"/>
+            <wp:cNvGraphicFramePr>
+              <a:graphicFrameLocks xmlns:a="http://schemas.openxmlformats.org/drawingml/2006/main" noChangeAspect="1"/>
+            </wp:cNvGraphicFramePr>
+            <a:graphic xmlns:a="http://schemas.openxmlformats.org/drawingml/2006/main">
+              <a:graphicData uri="http://schemas.openxmlformats.org/drawingml/2006/picture">
+                <pic:pic xmlns:pic="http://schemas.openxmlformats.org/drawingml/2006/picture">
+                  <pic:nvPicPr>
+                    <pic:cNvPr id="8" name="Picture 8" descr="Graphical user interface, application&#10;&#10;Description automatically generated"/>
+                    <pic:cNvPicPr/>
+                  </pic:nvPicPr>
+                  <pic:blipFill>
+                    <a:blip r:embed="rId17"/>
+                    <a:stretch>
+                      <a:fillRect/>
+                    </a:stretch>
+                  </pic:blipFill>
+                  <pic:spPr>
+                    <a:xfrm>
+                      <a:off x="0" y="0"/>
+                      <a:ext cx="5943600" cy="2874645"/>
+                    </a:xfrm>
+                    <a:prstGeom prst="rect">
+                      <a:avLst/>
+                    </a:prstGeom>
+                  </pic:spPr>
+                </pic:pic>
+              </a:graphicData>
+            </a:graphic>
+          </wp:inline>
+        </w:drawing>
+      </w:r>
     </w:p>
     <w:p>
       <w:pPr>
+        <w:pStyle w:val="Caption"/>
+        <w:jc w:val="center"/>
+        <w:rPr>
+          <w:lang w:val="el-GR"/>
+        </w:rPr>
+      </w:pPr>
+      <w:bookmarkStart w:id="12" w:name="_Ref106531392"/>
+      <w:bookmarkStart w:id="13" w:name="_Toc106531519"/>
+      <w:r>
+        <w:rPr>
+          <w:lang w:val="el-GR"/>
+        </w:rPr>
+        <w:t xml:space="preserve">Εικόνα </w:t>
+      </w:r>
+      <w:r>
+        <w:fldChar w:fldCharType="begin"/>
+      </w:r>
+      <w:r>
+        <w:rPr>
+          <w:lang w:val="el-GR"/>
+        </w:rPr>
+        <w:instrText xml:space="preserve"> </w:instrText>
+      </w:r>
+      <w:r>
+        <w:instrText>SEQ</w:instrText>
+      </w:r>
+      <w:r>
+        <w:rPr>
+          <w:lang w:val="el-GR"/>
+        </w:rPr>
+        <w:instrText xml:space="preserve"> Εικόνα \* </w:instrText>
+      </w:r>
+      <w:r>
+        <w:instrText>ARABIC</w:instrText>
+      </w:r>
+      <w:r>
+        <w:rPr>
+          <w:lang w:val="el-GR"/>
+        </w:rPr>
+        <w:instrText xml:space="preserve"> </w:instrText>
+      </w:r>
+      <w:r>
+        <w:fldChar w:fldCharType="separate"/>
+      </w:r>
+      <w:r>
+        <w:rPr>
+          <w:noProof/>
+          <w:lang w:val="el-GR"/>
+        </w:rPr>
+        <w:t>2</w:t>
+      </w:r>
+      <w:r>
+        <w:fldChar w:fldCharType="end"/>
+      </w:r>
+      <w:bookmarkEnd w:id="12"/>
+      <w:r>
+        <w:rPr>
+          <w:lang w:val="el-GR"/>
+        </w:rPr>
+        <w:t>: Εμφάνιση μηνύματος για δείγμα πόσιμου νερού</w:t>
+      </w:r>
+      <w:bookmarkEnd w:id="13"/>
+    </w:p>
+    <w:p>
+      <w:pPr>
         <w:jc w:val="both"/>
         <w:rPr>
           <w:lang w:val="el-GR"/>
         </w:rPr>
       </w:pPr>
-      <w:r>
-        <w:rPr>
-          <w:lang w:val="el-GR"/>
-        </w:rPr>
-        <w:t xml:space="preserve">Επίσης, αξίζει να σημειωθεί ότι ο κώδικας της εφαρμογής είναι ανεβασμένος και σε ιδιωτικό repository στο GitHub, στη διεύθυνση </w:t>
-      </w:r>
-      <w:hyperlink r:id="rId16" w:history="1">
+    </w:p>
+    <w:p>
+      <w:pPr>
+        <w:keepNext/>
+        <w:jc w:val="both"/>
+      </w:pPr>
+      <w:r>
+        <w:rPr>
+          <w:lang w:val="el-GR"/>
+        </w:rPr>
+        <w:drawing>
+          <wp:inline distT="0" distB="0" distL="0" distR="0" wp14:anchorId="2315D21C" wp14:editId="7D6CDB91">
+            <wp:extent cx="5943600" cy="2874645"/>
+            <wp:effectExtent l="0" t="0" r="0" b="1905"/>
+            <wp:docPr id="9" name="Picture 9" descr="Graphical user interface, application&#10;&#10;Description automatically generated"/>
+            <wp:cNvGraphicFramePr>
+              <a:graphicFrameLocks xmlns:a="http://schemas.openxmlformats.org/drawingml/2006/main" noChangeAspect="1"/>
+            </wp:cNvGraphicFramePr>
+            <a:graphic xmlns:a="http://schemas.openxmlformats.org/drawingml/2006/main">
+              <a:graphicData uri="http://schemas.openxmlformats.org/drawingml/2006/picture">
+                <pic:pic xmlns:pic="http://schemas.openxmlformats.org/drawingml/2006/picture">
+                  <pic:nvPicPr>
+                    <pic:cNvPr id="9" name="Picture 9" descr="Graphical user interface, application&#10;&#10;Description automatically generated"/>
+                    <pic:cNvPicPr/>
+                  </pic:nvPicPr>
+                  <pic:blipFill>
+                    <a:blip r:embed="rId18"/>
+                    <a:stretch>
+                      <a:fillRect/>
+                    </a:stretch>
+                  </pic:blipFill>
+                  <pic:spPr>
+                    <a:xfrm>
+                      <a:off x="0" y="0"/>
+                      <a:ext cx="5943600" cy="2874645"/>
+                    </a:xfrm>
+                    <a:prstGeom prst="rect">
+                      <a:avLst/>
+                    </a:prstGeom>
+                  </pic:spPr>
+                </pic:pic>
+              </a:graphicData>
+            </a:graphic>
+          </wp:inline>
+        </w:drawing>
+      </w:r>
+    </w:p>
+    <w:p>
+      <w:pPr>
+        <w:pStyle w:val="Caption"/>
+        <w:jc w:val="center"/>
+        <w:rPr>
+          <w:lang w:val="el-GR"/>
+        </w:rPr>
+      </w:pPr>
+      <w:bookmarkStart w:id="14" w:name="_Ref106531473"/>
+      <w:bookmarkStart w:id="15" w:name="_Toc106531520"/>
+      <w:r>
+        <w:rPr>
+          <w:lang w:val="el-GR"/>
+        </w:rPr>
+        <w:t xml:space="preserve">Εικόνα </w:t>
+      </w:r>
+      <w:r>
+        <w:fldChar w:fldCharType="begin"/>
+      </w:r>
+      <w:r>
+        <w:rPr>
+          <w:lang w:val="el-GR"/>
+        </w:rPr>
+        <w:instrText xml:space="preserve"> </w:instrText>
+      </w:r>
+      <w:r>
+        <w:instrText>SEQ</w:instrText>
+      </w:r>
+      <w:r>
+        <w:rPr>
+          <w:lang w:val="el-GR"/>
+        </w:rPr>
+        <w:instrText xml:space="preserve"> Εικόνα \* </w:instrText>
+      </w:r>
+      <w:r>
+        <w:instrText>ARABIC</w:instrText>
+      </w:r>
+      <w:r>
+        <w:rPr>
+          <w:lang w:val="el-GR"/>
+        </w:rPr>
+        <w:instrText xml:space="preserve"> </w:instrText>
+      </w:r>
+      <w:r>
+        <w:fldChar w:fldCharType="separate"/>
+      </w:r>
+      <w:r>
+        <w:rPr>
+          <w:noProof/>
+          <w:lang w:val="el-GR"/>
+        </w:rPr>
+        <w:t>3</w:t>
+      </w:r>
+      <w:r>
+        <w:fldChar w:fldCharType="end"/>
+      </w:r>
+      <w:bookmarkEnd w:id="14"/>
+      <w:r>
+        <w:rPr>
+          <w:lang w:val="el-GR"/>
+        </w:rPr>
+        <w:t>: Εμφάνιση μηνύματος για δείγμα μη πόσιμου νερού</w:t>
+      </w:r>
+      <w:bookmarkEnd w:id="15"/>
+    </w:p>
+    <w:p>
+      <w:pPr>
+        <w:jc w:val="both"/>
+        <w:rPr>
+          <w:lang w:val="el-GR"/>
+        </w:rPr>
+      </w:pPr>
+    </w:p>
+    <w:p>
+      <w:pPr>
+        <w:jc w:val="both"/>
+        <w:rPr>
+          <w:lang w:val="el-GR"/>
+        </w:rPr>
+      </w:pPr>
+      <w:r>
+        <w:rPr>
+          <w:lang w:val="el-GR"/>
+        </w:rPr>
+        <w:t xml:space="preserve">Στους χρήστες παρέχονται </w:t>
+      </w:r>
+      <w:r>
+        <w:rPr>
+          <w:lang w:val="el-GR"/>
+        </w:rPr>
+        <w:t xml:space="preserve">επίσης πληροφορίες που ανακτώνται από εξωτερικά </w:t>
+      </w:r>
+      <w:r>
+        <w:t>APIs</w:t>
+      </w:r>
+      <w:r>
+        <w:rPr>
+          <w:lang w:val="el-GR"/>
+        </w:rPr>
+        <w:t xml:space="preserve"> </w:t>
+      </w:r>
+      <w:r>
+        <w:rPr>
+          <w:lang w:val="el-GR"/>
+        </w:rPr>
+        <w:t>και αφορούν την ποιότητα νερού σε επιλεχθείσες περιοχές</w:t>
+      </w:r>
+      <w:r>
+        <w:rPr>
+          <w:lang w:val="el-GR"/>
+        </w:rPr>
+        <w:t xml:space="preserve">, </w:t>
+      </w:r>
+      <w:r>
+        <w:rPr>
+          <w:lang w:val="el-GR"/>
+        </w:rPr>
+        <w:t xml:space="preserve">όπως επίσης και σχετικά </w:t>
+      </w:r>
+      <w:r>
+        <w:t>tweets</w:t>
+      </w:r>
+      <w:r>
+        <w:rPr>
+          <w:lang w:val="el-GR"/>
+        </w:rPr>
+        <w:t xml:space="preserve"> (</w:t>
+      </w:r>
+      <w:r>
+        <w:rPr>
+          <w:lang w:val="el-GR"/>
+        </w:rPr>
+        <w:fldChar w:fldCharType="begin"/>
+      </w:r>
+      <w:r>
+        <w:rPr>
+          <w:lang w:val="el-GR"/>
+        </w:rPr>
+        <w:instrText xml:space="preserve"> REF _Ref106531320 \h </w:instrText>
+      </w:r>
+      <w:r>
+        <w:rPr>
+          <w:lang w:val="el-GR"/>
+        </w:rPr>
+      </w:r>
+      <w:r>
+        <w:rPr>
+          <w:lang w:val="el-GR"/>
+        </w:rPr>
+        <w:fldChar w:fldCharType="separate"/>
+      </w:r>
+      <w:r>
+        <w:rPr>
+          <w:lang w:val="el-GR"/>
+        </w:rPr>
+        <w:t xml:space="preserve">Εικόνα </w:t>
+      </w:r>
+      <w:r>
+        <w:rPr>
+          <w:noProof/>
+          <w:lang w:val="el-GR"/>
+        </w:rPr>
+        <w:t>4</w:t>
+      </w:r>
+      <w:r>
+        <w:rPr>
+          <w:lang w:val="el-GR"/>
+        </w:rPr>
+        <w:fldChar w:fldCharType="end"/>
+      </w:r>
+      <w:r>
+        <w:rPr>
+          <w:lang w:val="el-GR"/>
+        </w:rPr>
+        <w:t>).</w:t>
+      </w:r>
+    </w:p>
+    <w:p>
+      <w:pPr>
+        <w:keepNext/>
+        <w:jc w:val="center"/>
+      </w:pPr>
+      <w:r>
+        <w:rPr>
+          <w:lang w:val="el-GR"/>
+        </w:rPr>
+        <w:drawing>
+          <wp:inline distT="0" distB="0" distL="0" distR="0" wp14:anchorId="12F3B8D8" wp14:editId="2B06E959">
+            <wp:extent cx="5882640" cy="2874645"/>
+            <wp:effectExtent l="0" t="0" r="3810" b="1905"/>
+            <wp:docPr id="5" name="Picture 5" descr="Graphical user interface, application&#10;&#10;Description automatically generated"/>
+            <wp:cNvGraphicFramePr>
+              <a:graphicFrameLocks xmlns:a="http://schemas.openxmlformats.org/drawingml/2006/main" noChangeAspect="1"/>
+            </wp:cNvGraphicFramePr>
+            <a:graphic xmlns:a="http://schemas.openxmlformats.org/drawingml/2006/main">
+              <a:graphicData uri="http://schemas.openxmlformats.org/drawingml/2006/picture">
+                <pic:pic xmlns:pic="http://schemas.openxmlformats.org/drawingml/2006/picture">
+                  <pic:nvPicPr>
+                    <pic:cNvPr id="5" name="Picture 5" descr="Graphical user interface, application&#10;&#10;Description automatically generated"/>
+                    <pic:cNvPicPr/>
+                  </pic:nvPicPr>
+                  <pic:blipFill rotWithShape="1">
+                    <a:blip r:embed="rId19"/>
+                    <a:srcRect r="1025"/>
+                    <a:stretch/>
+                  </pic:blipFill>
+                  <pic:spPr bwMode="auto">
+                    <a:xfrm>
+                      <a:off x="0" y="0"/>
+                      <a:ext cx="5882640" cy="2874645"/>
+                    </a:xfrm>
+                    <a:prstGeom prst="rect">
+                      <a:avLst/>
+                    </a:prstGeom>
+                    <a:ln>
+                      <a:noFill/>
+                    </a:ln>
+                    <a:extLst>
+                      <a:ext uri="{53640926-AAD7-44D8-BBD7-CCE9431645EC}">
+                        <a14:shadowObscured xmlns:a14="http://schemas.microsoft.com/office/drawing/2010/main"/>
+                      </a:ext>
+                    </a:extLst>
+                  </pic:spPr>
+                </pic:pic>
+              </a:graphicData>
+            </a:graphic>
+          </wp:inline>
+        </w:drawing>
+      </w:r>
+    </w:p>
+    <w:p>
+      <w:pPr>
+        <w:pStyle w:val="Caption"/>
+        <w:jc w:val="center"/>
+        <w:rPr>
+          <w:lang w:val="el-GR"/>
+        </w:rPr>
+      </w:pPr>
+      <w:bookmarkStart w:id="16" w:name="_Ref106531320"/>
+      <w:bookmarkStart w:id="17" w:name="_Toc106531521"/>
+      <w:r>
+        <w:rPr>
+          <w:lang w:val="el-GR"/>
+        </w:rPr>
+        <w:t xml:space="preserve">Εικόνα </w:t>
+      </w:r>
+      <w:r>
+        <w:fldChar w:fldCharType="begin"/>
+      </w:r>
+      <w:r>
+        <w:rPr>
+          <w:lang w:val="el-GR"/>
+        </w:rPr>
+        <w:instrText xml:space="preserve"> </w:instrText>
+      </w:r>
+      <w:r>
+        <w:instrText>SEQ</w:instrText>
+      </w:r>
+      <w:r>
+        <w:rPr>
+          <w:lang w:val="el-GR"/>
+        </w:rPr>
+        <w:instrText xml:space="preserve"> Εικόνα \* </w:instrText>
+      </w:r>
+      <w:r>
+        <w:instrText>ARABIC</w:instrText>
+      </w:r>
+      <w:r>
+        <w:rPr>
+          <w:lang w:val="el-GR"/>
+        </w:rPr>
+        <w:instrText xml:space="preserve"> </w:instrText>
+      </w:r>
+      <w:r>
+        <w:fldChar w:fldCharType="separate"/>
+      </w:r>
+      <w:r>
+        <w:rPr>
+          <w:noProof/>
+          <w:lang w:val="el-GR"/>
+        </w:rPr>
+        <w:t>4</w:t>
+      </w:r>
+      <w:r>
+        <w:fldChar w:fldCharType="end"/>
+      </w:r>
+      <w:bookmarkEnd w:id="16"/>
+      <w:r>
+        <w:rPr>
+          <w:lang w:val="el-GR"/>
+        </w:rPr>
+        <w:t xml:space="preserve">: </w:t>
+      </w:r>
+      <w:r>
+        <w:rPr>
+          <w:lang w:val="el-GR"/>
+        </w:rPr>
+        <w:t xml:space="preserve">Εξωτερικά </w:t>
+      </w:r>
+      <w:proofErr w:type="spellStart"/>
+      <w:r>
+        <w:rPr>
+          <w:lang w:val="el-GR"/>
+        </w:rPr>
+        <w:t>APIs</w:t>
+      </w:r>
+      <w:proofErr w:type="spellEnd"/>
+      <w:r>
+        <w:rPr>
+          <w:lang w:val="el-GR"/>
+        </w:rPr>
+        <w:t xml:space="preserve"> </w:t>
+      </w:r>
+      <w:proofErr w:type="spellStart"/>
+      <w:r>
+        <w:rPr>
+          <w:lang w:val="el-GR"/>
+        </w:rPr>
+        <w:t>Wa.Po</w:t>
+      </w:r>
+      <w:proofErr w:type="spellEnd"/>
+      <w:r>
+        <w:rPr>
+          <w:lang w:val="el-GR"/>
+        </w:rPr>
+        <w:t>.</w:t>
+      </w:r>
+      <w:bookmarkEnd w:id="17"/>
+    </w:p>
+    <w:p>
+      <w:pPr>
+        <w:rPr>
+          <w:lang w:val="el-GR"/>
+        </w:rPr>
+      </w:pPr>
+      <w:r>
+        <w:rPr>
+          <w:lang w:val="el-GR"/>
+        </w:rPr>
+        <w:br w:type="page"/>
+      </w:r>
+    </w:p>
+    <w:p>
+      <w:pPr>
+        <w:jc w:val="both"/>
+        <w:rPr>
+          <w:lang w:val="el-GR"/>
+        </w:rPr>
+      </w:pPr>
+      <w:r>
+        <w:rPr>
+          <w:lang w:val="el-GR"/>
+        </w:rPr>
+        <w:lastRenderedPageBreak/>
+        <w:t xml:space="preserve">Επίσης, αξίζει να σημειωθεί ότι ο κώδικας της εφαρμογής είναι ανεβασμένος και σε ιδιωτικό </w:t>
+      </w:r>
+      <w:proofErr w:type="spellStart"/>
+      <w:r>
+        <w:rPr>
+          <w:lang w:val="el-GR"/>
+        </w:rPr>
+        <w:t>repository</w:t>
+      </w:r>
+      <w:proofErr w:type="spellEnd"/>
+      <w:r>
+        <w:rPr>
+          <w:lang w:val="el-GR"/>
+        </w:rPr>
+        <w:t xml:space="preserve"> στο </w:t>
+      </w:r>
+      <w:proofErr w:type="spellStart"/>
+      <w:r>
+        <w:rPr>
+          <w:lang w:val="el-GR"/>
+        </w:rPr>
+        <w:t>GitHub</w:t>
+      </w:r>
+      <w:proofErr w:type="spellEnd"/>
+      <w:r>
+        <w:rPr>
+          <w:lang w:val="el-GR"/>
+        </w:rPr>
+        <w:t xml:space="preserve">, στη διεύθυνση </w:t>
+      </w:r>
+      <w:hyperlink r:id="rId20" w:history="1">
         <w:r>
           <w:rPr>
             <w:rStyle w:val="Hyperlink"/>
@@ -4317,13 +6007,63 @@
         <w:rPr>
           <w:lang w:val="el-GR"/>
         </w:rPr>
-        <w:t xml:space="preserve">. </w:t>
-      </w:r>
-      <w:r>
-        <w:rPr>
-          <w:lang w:val="el-GR"/>
-        </w:rPr>
-        <w:t xml:space="preserve">Για να έχει κανείς πρόσβαση θα πρέπει να επικοινωνήσει σε ένα από τα emails που αναγράφονται στο εξώφυλλο της εργασίας, έτσι ώστε να προστεθεί ως contributor. Τέλος, η εφαρμογή είναι διαθέσιμη και ως Docker Container στη διεύθυνση </w:t>
+        <w:t xml:space="preserve">. Για να έχει κανείς πρόσβαση θα πρέπει να επικοινωνήσει σε ένα από τα </w:t>
+      </w:r>
+      <w:proofErr w:type="spellStart"/>
+      <w:r>
+        <w:rPr>
+          <w:lang w:val="el-GR"/>
+        </w:rPr>
+        <w:t>emails</w:t>
+      </w:r>
+      <w:proofErr w:type="spellEnd"/>
+      <w:r>
+        <w:rPr>
+          <w:lang w:val="el-GR"/>
+        </w:rPr>
+        <w:t xml:space="preserve"> που αναγράφονται στο εξώφυλλο της εργασίας, έτσι ώστε να προστεθεί ως </w:t>
+      </w:r>
+      <w:proofErr w:type="spellStart"/>
+      <w:r>
+        <w:rPr>
+          <w:lang w:val="el-GR"/>
+        </w:rPr>
+        <w:t>contributor</w:t>
+      </w:r>
+      <w:proofErr w:type="spellEnd"/>
+      <w:r>
+        <w:rPr>
+          <w:lang w:val="el-GR"/>
+        </w:rPr>
+        <w:t xml:space="preserve">. Τέλος, η εφαρμογή είναι διαθέσιμη και ως </w:t>
+      </w:r>
+      <w:proofErr w:type="spellStart"/>
+      <w:r>
+        <w:rPr>
+          <w:lang w:val="el-GR"/>
+        </w:rPr>
+        <w:t>Docker</w:t>
+      </w:r>
+      <w:proofErr w:type="spellEnd"/>
+      <w:r>
+        <w:rPr>
+          <w:lang w:val="el-GR"/>
+        </w:rPr>
+        <w:t xml:space="preserve"> </w:t>
+      </w:r>
+      <w:proofErr w:type="spellStart"/>
+      <w:r>
+        <w:rPr>
+          <w:lang w:val="el-GR"/>
+        </w:rPr>
+        <w:t>Container</w:t>
+      </w:r>
+      <w:proofErr w:type="spellEnd"/>
+      <w:r>
+        <w:rPr>
+          <w:lang w:val="el-GR"/>
+        </w:rPr>
+        <w:t xml:space="preserve"> στη διεύθυνση </w:t>
       </w:r>
       <w:r>
         <w:t>XXX</w:t>
@@ -4359,7 +6099,7 @@
           <w:lang w:val="el-GR"/>
         </w:rPr>
       </w:pPr>
-      <w:bookmarkStart w:id="11" w:name="_Toc106364433"/>
+      <w:bookmarkStart w:id="18" w:name="_Toc106531536"/>
       <w:r>
         <w:rPr>
           <w:lang w:val="el-GR"/>
@@ -4367,7 +6107,7 @@
         <w:lastRenderedPageBreak/>
         <w:t>Συμπεράσματα</w:t>
       </w:r>
-      <w:bookmarkEnd w:id="11"/>
+      <w:bookmarkEnd w:id="18"/>
     </w:p>
     <w:p>
       <w:pPr>
@@ -4407,9 +6147,11 @@
         </w:rPr>
         <w:t xml:space="preserve">εφαρμογή που αξιοποιεί την βιβλιοθήκη </w:t>
       </w:r>
+      <w:proofErr w:type="spellStart"/>
       <w:r>
         <w:t>Keras</w:t>
       </w:r>
+      <w:proofErr w:type="spellEnd"/>
       <w:r>
         <w:rPr>
           <w:lang w:val="el-GR"/>
@@ -4432,8 +6174,16 @@
         <w:rPr>
           <w:lang w:val="el-GR"/>
         </w:rPr>
-        <w:t>«ReLU</w:t>
-      </w:r>
+        <w:t>«</w:t>
+      </w:r>
+      <w:proofErr w:type="spellStart"/>
+      <w:r>
+        <w:rPr>
+          <w:lang w:val="el-GR"/>
+        </w:rPr>
+        <w:t>ReLU</w:t>
+      </w:r>
+      <w:proofErr w:type="spellEnd"/>
       <w:r>
         <w:rPr>
           <w:lang w:val="el-GR"/>
@@ -4444,7 +6194,21 @@
         <w:rPr>
           <w:lang w:val="el-GR"/>
         </w:rPr>
-        <w:t xml:space="preserve"> «Sigmoid»</w:t>
+        <w:t xml:space="preserve"> «</w:t>
+      </w:r>
+      <w:proofErr w:type="spellStart"/>
+      <w:r>
+        <w:rPr>
+          <w:lang w:val="el-GR"/>
+        </w:rPr>
+        <w:t>Sigmoid</w:t>
+      </w:r>
+      <w:proofErr w:type="spellEnd"/>
+      <w:r>
+        <w:rPr>
+          <w:lang w:val="el-GR"/>
+        </w:rPr>
+        <w:t>»</w:t>
       </w:r>
       <w:r>
         <w:rPr>
@@ -4454,8 +6218,8 @@
       </w:r>
     </w:p>
     <w:sectPr>
-      <w:headerReference w:type="default" r:id="rId17"/>
-      <w:footerReference w:type="default" r:id="rId18"/>
+      <w:headerReference w:type="default" r:id="rId21"/>
+      <w:footerReference w:type="default" r:id="rId22"/>
       <w:pgSz w:w="12240" w:h="15840"/>
       <w:pgMar w:top="1440" w:right="1440" w:bottom="1440" w:left="1440" w:header="720" w:footer="720" w:gutter="0"/>
       <w:pgNumType w:start="0"/>
@@ -4841,6 +6605,52 @@
       </w:r>
     </w:p>
   </w:footnote>
+  <w:footnote w:id="1">
+    <w:p>
+      <w:pPr>
+        <w:pStyle w:val="FootnoteText"/>
+      </w:pPr>
+      <w:r>
+        <w:rPr>
+          <w:rStyle w:val="FootnoteReference"/>
+        </w:rPr>
+        <w:footnoteRef/>
+      </w:r>
+      <w:r>
+        <w:t xml:space="preserve"> </w:t>
+      </w:r>
+      <w:r>
+        <w:t>ppm: parts per million</w:t>
+      </w:r>
+      <w:r>
+        <w:t xml:space="preserve">, </w:t>
+      </w:r>
+      <w:proofErr w:type="spellStart"/>
+      <w:r>
+        <w:t>μg</w:t>
+      </w:r>
+      <w:proofErr w:type="spellEnd"/>
+      <w:r>
+        <w:t xml:space="preserve">/L: microgram per </w:t>
+      </w:r>
+      <w:proofErr w:type="spellStart"/>
+      <w:r>
+        <w:t>litre</w:t>
+      </w:r>
+      <w:proofErr w:type="spellEnd"/>
+      <w:r>
+        <w:t xml:space="preserve">, </w:t>
+      </w:r>
+      <w:r>
+        <w:t xml:space="preserve">mg/L: milligram per </w:t>
+      </w:r>
+      <w:proofErr w:type="spellStart"/>
+      <w:r>
+        <w:t>litre</w:t>
+      </w:r>
+      <w:proofErr w:type="spellEnd"/>
+    </w:p>
+  </w:footnote>
 </w:footnotes>
 </file>
 
@@ -4876,12 +6686,37 @@
       </w:sdtPr>
       <w:sdtEndPr/>
       <w:sdtContent>
+        <w:proofErr w:type="spellStart"/>
         <w:r>
           <w:rPr>
             <w:color w:val="4472C4" w:themeColor="accent1"/>
             <w:lang w:val="el-GR"/>
           </w:rPr>
-          <w:t>Wa. Po.</w:t>
+          <w:t>Wa</w:t>
+        </w:r>
+        <w:proofErr w:type="spellEnd"/>
+        <w:r>
+          <w:rPr>
+            <w:color w:val="4472C4" w:themeColor="accent1"/>
+            <w:lang w:val="el-GR"/>
+          </w:rPr>
+          <w:t xml:space="preserve">. </w:t>
+        </w:r>
+        <w:proofErr w:type="spellStart"/>
+        <w:r>
+          <w:rPr>
+            <w:color w:val="4472C4" w:themeColor="accent1"/>
+            <w:lang w:val="el-GR"/>
+          </w:rPr>
+          <w:t>Po</w:t>
+        </w:r>
+        <w:proofErr w:type="spellEnd"/>
+        <w:r>
+          <w:rPr>
+            <w:color w:val="4472C4" w:themeColor="accent1"/>
+            <w:lang w:val="el-GR"/>
+          </w:rPr>
+          <w:t>.</w:t>
         </w:r>
       </w:sdtContent>
     </w:sdt>
@@ -4914,8 +6749,17 @@
             <w:color w:val="4472C4" w:themeColor="accent1"/>
             <w:lang w:val="el-GR"/>
           </w:rPr>
-          <w:t>Ιωάννα Κανδή</w:t>
+          <w:t xml:space="preserve">Ιωάννα </w:t>
         </w:r>
+        <w:proofErr w:type="spellStart"/>
+        <w:r>
+          <w:rPr>
+            <w:color w:val="4472C4" w:themeColor="accent1"/>
+            <w:lang w:val="el-GR"/>
+          </w:rPr>
+          <w:t>Κανδή</w:t>
+        </w:r>
+        <w:proofErr w:type="spellEnd"/>
         <w:r>
           <w:rPr>
             <w:color w:val="4472C4" w:themeColor="accent1"/>
@@ -6972,6 +8816,7 @@
     <w:rsid w:val="00AB3820"/>
     <w:rsid w:val="00AF3FAD"/>
     <w:rsid w:val="00B04ABE"/>
+    <w:rsid w:val="00B41942"/>
     <w:rsid w:val="00E31345"/>
   </w:rsids>
   <m:mathPr>
@@ -7735,25 +9580,16 @@
 </file>
 
 <file path=customXml/item1.xml><?xml version="1.0" encoding="utf-8"?>
-<b:Sources xmlns:b="http://schemas.openxmlformats.org/officeDocument/2006/bibliography" xmlns="http://schemas.openxmlformats.org/officeDocument/2006/bibliography" SelectedStyle="\APASixthEditionOfficeOnline.xsl" StyleName="APA" Version="6"/>
-</file>
-
-<file path=customXml/item2.xml><?xml version="1.0" encoding="utf-8"?>
 <p:properties xmlns:p="http://schemas.microsoft.com/office/2006/metadata/properties" xmlns:xsi="http://www.w3.org/2001/XMLSchema-instance" xmlns:pc="http://schemas.microsoft.com/office/infopath/2007/PartnerControls">
   <documentManagement/>
 </p:properties>
 </file>
 
-<file path=customXml/item3.xml><?xml version="1.0" encoding="utf-8"?>
-<?mso-contentType ?>
-<FormTemplates xmlns="http://schemas.microsoft.com/sharepoint/v3/contenttype/forms">
-  <Display>DocumentLibraryForm</Display>
-  <Edit>DocumentLibraryForm</Edit>
-  <New>DocumentLibraryForm</New>
-</FormTemplates>
+<file path=customXml/item2.xml><?xml version="1.0" encoding="utf-8"?>
+<b:Sources xmlns:b="http://schemas.openxmlformats.org/officeDocument/2006/bibliography" xmlns="http://schemas.openxmlformats.org/officeDocument/2006/bibliography" SelectedStyle="\APASixthEditionOfficeOnline.xsl" StyleName="APA" Version="6"/>
 </file>
 
-<file path=customXml/item4.xml><?xml version="1.0" encoding="utf-8"?>
+<file path=customXml/item3.xml><?xml version="1.0" encoding="utf-8"?>
 <ct:contentTypeSchema xmlns:ct="http://schemas.microsoft.com/office/2006/metadata/contentType" xmlns:ma="http://schemas.microsoft.com/office/2006/metadata/properties/metaAttributes" ct:_="" ma:_="" ma:contentTypeName="Document" ma:contentTypeID="0x0101008965B83FEA2FE741A9E8E2F0AD562E92" ma:contentTypeVersion="0" ma:contentTypeDescription="Create a new document." ma:contentTypeScope="" ma:versionID="939910fdc6766e7191d397cd3899a8cb">
   <xsd:schema xmlns:xsd="http://www.w3.org/2001/XMLSchema" xmlns:xs="http://www.w3.org/2001/XMLSchema" xmlns:p="http://schemas.microsoft.com/office/2006/metadata/properties" targetNamespace="http://schemas.microsoft.com/office/2006/metadata/properties" ma:root="true" ma:fieldsID="c92fd20cb1ff7fc122c024e34e8f6ac6">
     <xsd:element name="properties">
@@ -7867,15 +9703,16 @@
 </ct:contentTypeSchema>
 </file>
 
-<file path=customXml/itemProps1.xml><?xml version="1.0" encoding="utf-8"?>
-<ds:datastoreItem xmlns:ds="http://schemas.openxmlformats.org/officeDocument/2006/customXml" ds:itemID="{47A24415-B05A-439D-A9CA-0A75D4113287}">
-  <ds:schemaRefs>
-    <ds:schemaRef ds:uri="http://schemas.openxmlformats.org/officeDocument/2006/bibliography"/>
-  </ds:schemaRefs>
-</ds:datastoreItem>
+<file path=customXml/item4.xml><?xml version="1.0" encoding="utf-8"?>
+<?mso-contentType ?>
+<FormTemplates xmlns="http://schemas.microsoft.com/sharepoint/v3/contenttype/forms">
+  <Display>DocumentLibraryForm</Display>
+  <Edit>DocumentLibraryForm</Edit>
+  <New>DocumentLibraryForm</New>
+</FormTemplates>
 </file>
 
-<file path=customXml/itemProps2.xml><?xml version="1.0" encoding="utf-8"?>
+<file path=customXml/itemProps1.xml><?xml version="1.0" encoding="utf-8"?>
 <ds:datastoreItem xmlns:ds="http://schemas.openxmlformats.org/officeDocument/2006/customXml" ds:itemID="{29284758-4D4E-4DE8-BC7C-2F2CFEBCDAB4}">
   <ds:schemaRefs>
     <ds:schemaRef ds:uri="http://schemas.microsoft.com/office/2006/metadata/properties"/>
@@ -7884,15 +9721,15 @@
 </ds:datastoreItem>
 </file>
 
-<file path=customXml/itemProps3.xml><?xml version="1.0" encoding="utf-8"?>
-<ds:datastoreItem xmlns:ds="http://schemas.openxmlformats.org/officeDocument/2006/customXml" ds:itemID="{5049D5E8-4E1F-4957-BEC4-7571F2089989}">
+<file path=customXml/itemProps2.xml><?xml version="1.0" encoding="utf-8"?>
+<ds:datastoreItem xmlns:ds="http://schemas.openxmlformats.org/officeDocument/2006/customXml" ds:itemID="{47A24415-B05A-439D-A9CA-0A75D4113287}">
   <ds:schemaRefs>
-    <ds:schemaRef ds:uri="http://schemas.microsoft.com/sharepoint/v3/contenttype/forms"/>
+    <ds:schemaRef ds:uri="http://schemas.openxmlformats.org/officeDocument/2006/bibliography"/>
   </ds:schemaRefs>
 </ds:datastoreItem>
 </file>
 
-<file path=customXml/itemProps4.xml><?xml version="1.0" encoding="utf-8"?>
+<file path=customXml/itemProps3.xml><?xml version="1.0" encoding="utf-8"?>
 <ds:datastoreItem xmlns:ds="http://schemas.openxmlformats.org/officeDocument/2006/customXml" ds:itemID="{9280157A-18F0-490C-AE9C-018A8D7C5C56}">
   <ds:schemaRefs>
     <ds:schemaRef ds:uri="http://schemas.microsoft.com/office/2006/metadata/contentType"/>
@@ -7906,4 +9743,12 @@
     <ds:schemaRef ds:uri="http://schemas.microsoft.com/office/infopath/2007/PartnerControls"/>
   </ds:schemaRefs>
 </ds:datastoreItem>
+</file>
+
+<file path=customXml/itemProps4.xml><?xml version="1.0" encoding="utf-8"?>
+<ds:datastoreItem xmlns:ds="http://schemas.openxmlformats.org/officeDocument/2006/customXml" ds:itemID="{5049D5E8-4E1F-4957-BEC4-7571F2089989}">
+  <ds:schemaRefs>
+    <ds:schemaRef ds:uri="http://schemas.microsoft.com/sharepoint/v3/contenttype/forms"/>
+  </ds:schemaRefs>
+</ds:datastoreItem>
 </file>
</xml_diff>